<commit_message>
Additional Changes to Techniques Used
</commit_message>
<xml_diff>
--- a/docs/04_HeartDiseasePredictionAndRiskFactors_Part4.docx
+++ b/docs/04_HeartDiseasePredictionAndRiskFactors_Part4.docx
@@ -2047,7 +2047,7 @@
           <w:lang w:eastAsia="it-IT"/>
           <w14:ligatures w14:val="standard"/>
         </w:rPr>
-        <w:t>PROPOSED WORK</w:t>
+        <w:t>MAIN TECHNIQUES APPLIED</w:t>
       </w:r>
     </w:p>
     <w:p>
@@ -2067,7 +2067,49 @@
           <w:lang w:eastAsia="it-IT"/>
           <w14:ligatures w14:val="standard"/>
         </w:rPr>
-        <w:t>The first thing that we will need to do for this section is create data bins that will be made from the variables at hand. These will look at variables like BMI, Sex, Age, Physical Health, or any of the other attributes that are listed in our data set. As for the data cleaning, it overall looks well organized and complete, it will mostly be checking for any missing data and making sure that all the data lines up with each other structurally.</w:t>
+        <w:t xml:space="preserve">The first thing that </w:t>
+      </w:r>
+      <w:r>
+        <w:rPr>
+          <w:sz w:val="22"/>
+          <w:lang w:eastAsia="it-IT"/>
+          <w14:ligatures w14:val="standard"/>
+        </w:rPr>
+        <w:t xml:space="preserve">we did </w:t>
+      </w:r>
+      <w:r>
+        <w:rPr>
+          <w:sz w:val="22"/>
+          <w:lang w:eastAsia="it-IT"/>
+          <w14:ligatures w14:val="standard"/>
+        </w:rPr>
+        <w:t xml:space="preserve">for this section is create data bins that will be made from the variables at hand. These will look at variables like BMI, Sex, Age, Physical Health, or any of the other attributes that are listed in our data set. </w:t>
+      </w:r>
+      <w:r>
+        <w:rPr>
+          <w:sz w:val="22"/>
+          <w:lang w:eastAsia="it-IT"/>
+          <w14:ligatures w14:val="standard"/>
+        </w:rPr>
+        <w:t xml:space="preserve">The bins were created for each attribute. </w:t>
+      </w:r>
+      <w:proofErr w:type="spellStart"/>
+      <w:r>
+        <w:rPr>
+          <w:sz w:val="22"/>
+          <w:lang w:eastAsia="it-IT"/>
+          <w14:ligatures w14:val="standard"/>
+        </w:rPr>
+        <w:t>As</w:t>
+      </w:r>
+      <w:proofErr w:type="spellEnd"/>
+      <w:r>
+        <w:rPr>
+          <w:sz w:val="22"/>
+          <w:lang w:eastAsia="it-IT"/>
+          <w14:ligatures w14:val="standard"/>
+        </w:rPr>
+        <w:t xml:space="preserve"> for the data cleaning, it overall looks well organized and complete, it will mostly be checking for any missing data and making sure that all the data lines up with each other structurally.</w:t>
       </w:r>
     </w:p>
     <w:p>
@@ -2087,7 +2129,169 @@
           <w:lang w:eastAsia="it-IT"/>
           <w14:ligatures w14:val="standard"/>
         </w:rPr>
-        <w:t>Once we create the bins from the variables, we will then analyze the bins to see if we can create a model to predict heart disease based on the different variables. For this, the best model could be a decision tree, this will run through the different variables and then hopefully be able to indicate whether there is a risk of heart disease. The analysis for this will be done through Python, Pandas, and R.</w:t>
+        <w:t>Once we create the bins from the variables, we then analyze</w:t>
+      </w:r>
+      <w:r>
+        <w:rPr>
+          <w:sz w:val="22"/>
+          <w:lang w:eastAsia="it-IT"/>
+          <w14:ligatures w14:val="standard"/>
+        </w:rPr>
+        <w:t>d</w:t>
+      </w:r>
+      <w:r>
+        <w:rPr>
+          <w:sz w:val="22"/>
+          <w:lang w:eastAsia="it-IT"/>
+          <w14:ligatures w14:val="standard"/>
+        </w:rPr>
+        <w:t xml:space="preserve"> the bins to see if we can create a model to predict heart disease based on the different variables. </w:t>
+      </w:r>
+      <w:r>
+        <w:rPr>
+          <w:sz w:val="22"/>
+          <w:lang w:eastAsia="it-IT"/>
+          <w14:ligatures w14:val="standard"/>
+        </w:rPr>
+        <w:t xml:space="preserve">We created graphs for the different variables to create visuals on how each variable effected the risk of heart disease or attacks. For this we used Python, Matplotlib, and seaborn. </w:t>
+      </w:r>
+    </w:p>
+    <w:p>
+      <w:pPr>
+        <w:pStyle w:val="KeyWords"/>
+        <w:spacing w:before="200" w:after="20" w:line="240" w:lineRule="auto"/>
+        <w:jc w:val="left"/>
+        <w:rPr>
+          <w:sz w:val="22"/>
+          <w:lang w:eastAsia="it-IT"/>
+          <w14:ligatures w14:val="standard"/>
+        </w:rPr>
+      </w:pPr>
+      <w:r>
+        <w:rPr>
+          <w:sz w:val="22"/>
+          <w:lang w:eastAsia="it-IT"/>
+          <w14:ligatures w14:val="standard"/>
+        </w:rPr>
+        <w:t>T</w:t>
+      </w:r>
+      <w:r>
+        <w:rPr>
+          <w:sz w:val="22"/>
+          <w:lang w:eastAsia="it-IT"/>
+          <w14:ligatures w14:val="standard"/>
+        </w:rPr>
+        <w:t xml:space="preserve">he best </w:t>
+      </w:r>
+      <w:r>
+        <w:rPr>
+          <w:sz w:val="22"/>
+          <w:lang w:eastAsia="it-IT"/>
+          <w14:ligatures w14:val="standard"/>
+        </w:rPr>
+        <w:t xml:space="preserve">classification </w:t>
+      </w:r>
+      <w:r>
+        <w:rPr>
+          <w:sz w:val="22"/>
+          <w:lang w:eastAsia="it-IT"/>
+          <w14:ligatures w14:val="standard"/>
+        </w:rPr>
+        <w:t>m</w:t>
+      </w:r>
+      <w:r>
+        <w:rPr>
+          <w:sz w:val="22"/>
+          <w:lang w:eastAsia="it-IT"/>
+          <w14:ligatures w14:val="standard"/>
+        </w:rPr>
+        <w:t>ethod</w:t>
+      </w:r>
+      <w:r>
+        <w:rPr>
+          <w:sz w:val="22"/>
+          <w:lang w:eastAsia="it-IT"/>
+          <w14:ligatures w14:val="standard"/>
+        </w:rPr>
+        <w:t xml:space="preserve"> </w:t>
+      </w:r>
+      <w:r>
+        <w:rPr>
+          <w:sz w:val="22"/>
+          <w:lang w:eastAsia="it-IT"/>
+          <w14:ligatures w14:val="standard"/>
+        </w:rPr>
+        <w:t>was</w:t>
+      </w:r>
+      <w:r>
+        <w:rPr>
+          <w:sz w:val="22"/>
+          <w:lang w:eastAsia="it-IT"/>
+          <w14:ligatures w14:val="standard"/>
+        </w:rPr>
+        <w:t xml:space="preserve"> a decision tree, </w:t>
+      </w:r>
+      <w:r>
+        <w:rPr>
+          <w:sz w:val="22"/>
+          <w:lang w:eastAsia="it-IT"/>
+          <w14:ligatures w14:val="standard"/>
+        </w:rPr>
+        <w:t xml:space="preserve">to build the decision tree, scikit was used within python. For this, the data was split into training and testing sets. Using scikit’s </w:t>
+      </w:r>
+      <w:proofErr w:type="spellStart"/>
+      <w:r>
+        <w:rPr>
+          <w:sz w:val="22"/>
+          <w:lang w:eastAsia="it-IT"/>
+          <w14:ligatures w14:val="standard"/>
+        </w:rPr>
+        <w:t>DecisionTreeClassifier</w:t>
+      </w:r>
+      <w:proofErr w:type="spellEnd"/>
+      <w:r>
+        <w:rPr>
+          <w:sz w:val="22"/>
+          <w:lang w:eastAsia="it-IT"/>
+          <w14:ligatures w14:val="standard"/>
+        </w:rPr>
+        <w:t xml:space="preserve">, it was able to be tuned by generating statistics, adjusting the </w:t>
+      </w:r>
+      <w:proofErr w:type="spellStart"/>
+      <w:r>
+        <w:rPr>
+          <w:sz w:val="22"/>
+          <w:lang w:eastAsia="it-IT"/>
+          <w14:ligatures w14:val="standard"/>
+        </w:rPr>
+        <w:t>max_depth</w:t>
+      </w:r>
+      <w:proofErr w:type="spellEnd"/>
+      <w:r>
+        <w:rPr>
+          <w:sz w:val="22"/>
+          <w:lang w:eastAsia="it-IT"/>
+          <w14:ligatures w14:val="standard"/>
+        </w:rPr>
+        <w:t xml:space="preserve"> and </w:t>
+      </w:r>
+      <w:proofErr w:type="spellStart"/>
+      <w:r>
+        <w:rPr>
+          <w:sz w:val="22"/>
+          <w:lang w:eastAsia="it-IT"/>
+          <w14:ligatures w14:val="standard"/>
+        </w:rPr>
+        <w:t>min_leaf_samples</w:t>
+      </w:r>
+      <w:proofErr w:type="spellEnd"/>
+      <w:r>
+        <w:rPr>
+          <w:sz w:val="22"/>
+          <w:lang w:eastAsia="it-IT"/>
+          <w14:ligatures w14:val="standard"/>
+        </w:rPr>
+        <w:t xml:space="preserve">, then repeating this process. This is how the model was trained. </w:t>
       </w:r>
     </w:p>
     <w:p>
@@ -2169,10 +2373,7 @@
         <w:t xml:space="preserve"> </w:t>
       </w:r>
       <w:r>
-        <w:t xml:space="preserve">cleaned </w:t>
-      </w:r>
-      <w:r>
-        <w:t>from the responses given in 2015. It can be found at</w:t>
+        <w:t>cleaned from the responses given in 2015. It can be found at</w:t>
       </w:r>
       <w:r>
         <w:t xml:space="preserve"> </w:t>
@@ -2827,6 +3028,7 @@
               </w:rPr>
             </w:pPr>
             <w:r>
+              <w:lastRenderedPageBreak/>
               <w:t>Fruits</w:t>
             </w:r>
           </w:p>
@@ -2887,7 +3089,6 @@
               </w:rPr>
             </w:pPr>
             <w:r>
-              <w:lastRenderedPageBreak/>
               <w:t>Veggies</w:t>
             </w:r>
           </w:p>
@@ -3782,6 +3983,7 @@
               </w:rPr>
             </w:pPr>
             <w:r>
+              <w:lastRenderedPageBreak/>
               <w:t>Matplotlib</w:t>
             </w:r>
           </w:p>
@@ -3851,7 +4053,6 @@
             </w:pPr>
             <w:proofErr w:type="spellStart"/>
             <w:r>
-              <w:lastRenderedPageBreak/>
               <w:t>Ggplot</w:t>
             </w:r>
             <w:proofErr w:type="spellEnd"/>
@@ -4228,13 +4429,13 @@
         <w:rPr>
           <w:bCs w:val="0"/>
         </w:rPr>
-        <w:t xml:space="preserve">. The BMI bin was reduced into underweight (BMI of &lt;18.5), healthy weight, (BMI of 18.5 – 24.9), Overweight (BMI of 25 – 29.9) and Overweight (BMI &gt;30.0). Mental Health was binned into low representing less than 10 days, medium being 11-20 days, and 21 plus days being binned as high. Physical health was binned in a similar fashion as mental health. </w:t>
+        <w:t xml:space="preserve">. The BMI bin was reduced into underweight (BMI of &lt;18.5), healthy weight, (BMI of 18.5 – 24.9), Overweight (BMI of 25 – 29.9) and Overweight (BMI &gt;30.0). </w:t>
       </w:r>
       <w:r>
         <w:rPr>
           <w:bCs w:val="0"/>
         </w:rPr>
-        <w:t>Diabetes was turned into a binary of either being yes or no to represent the presence or lack thereof of diabetes.</w:t>
+        <w:t>Mental Health was binned into low representing less than 10 days, medium being 11-20 days, and 21 plus days being binned as high. Physical health was binned in a similar fashion as mental health. Diabetes was turned into a binary of either being yes or no to represent the presence or lack thereof of diabetes.</w:t>
       </w:r>
       <w:r>
         <w:rPr>
@@ -4653,7 +4854,7 @@
         </w:rPr>
         <w:lastRenderedPageBreak/>
         <w:drawing>
-          <wp:anchor distT="0" distB="0" distL="114300" distR="114300" simplePos="0" relativeHeight="251667456" behindDoc="1" locked="0" layoutInCell="1" allowOverlap="1" wp14:anchorId="4FA0E7C0" wp14:editId="0C3B8753">
+          <wp:anchor distT="0" distB="0" distL="114300" distR="114300" simplePos="0" relativeHeight="251667456" behindDoc="1" locked="0" layoutInCell="1" allowOverlap="1" wp14:anchorId="4FA0E7C0" wp14:editId="13E0833D">
             <wp:simplePos x="0" y="0"/>
             <wp:positionH relativeFrom="column">
               <wp:posOffset>0</wp:posOffset>
@@ -4793,6 +4994,74 @@
           <w:b/>
         </w:rPr>
       </w:pPr>
+      <w:r>
+        <w:rPr>
+          <w:noProof/>
+        </w:rPr>
+        <w:drawing>
+          <wp:anchor distT="0" distB="0" distL="114300" distR="114300" simplePos="0" relativeHeight="251671552" behindDoc="1" locked="0" layoutInCell="1" allowOverlap="1" wp14:anchorId="7589F0F8" wp14:editId="158DB478">
+            <wp:simplePos x="0" y="0"/>
+            <wp:positionH relativeFrom="column">
+              <wp:posOffset>3206750</wp:posOffset>
+            </wp:positionH>
+            <wp:positionV relativeFrom="paragraph">
+              <wp:posOffset>5264150</wp:posOffset>
+            </wp:positionV>
+            <wp:extent cx="2832100" cy="2469515"/>
+            <wp:effectExtent l="0" t="0" r="0" b="0"/>
+            <wp:wrapTight wrapText="bothSides">
+              <wp:wrapPolygon edited="0">
+                <wp:start x="0" y="0"/>
+                <wp:lineTo x="0" y="21439"/>
+                <wp:lineTo x="21503" y="21439"/>
+                <wp:lineTo x="21503" y="0"/>
+                <wp:lineTo x="0" y="0"/>
+              </wp:wrapPolygon>
+            </wp:wrapTight>
+            <wp:docPr id="10" name="Picture 10" descr="Chart, bar chart&#10;&#10;Description automatically generated"/>
+            <wp:cNvGraphicFramePr>
+              <a:graphicFrameLocks xmlns:a="http://schemas.openxmlformats.org/drawingml/2006/main" noChangeAspect="1"/>
+            </wp:cNvGraphicFramePr>
+            <a:graphic xmlns:a="http://schemas.openxmlformats.org/drawingml/2006/main">
+              <a:graphicData uri="http://schemas.openxmlformats.org/drawingml/2006/picture">
+                <pic:pic xmlns:pic="http://schemas.openxmlformats.org/drawingml/2006/picture">
+                  <pic:nvPicPr>
+                    <pic:cNvPr id="10" name="Picture 10" descr="Chart, bar chart&#10;&#10;Description automatically generated"/>
+                    <pic:cNvPicPr/>
+                  </pic:nvPicPr>
+                  <pic:blipFill>
+                    <a:blip r:embed="rId18">
+                      <a:extLst>
+                        <a:ext uri="{28A0092B-C50C-407E-A947-70E740481C1C}">
+                          <a14:useLocalDpi xmlns:a14="http://schemas.microsoft.com/office/drawing/2010/main" val="0"/>
+                        </a:ext>
+                      </a:extLst>
+                    </a:blip>
+                    <a:stretch>
+                      <a:fillRect/>
+                    </a:stretch>
+                  </pic:blipFill>
+                  <pic:spPr>
+                    <a:xfrm>
+                      <a:off x="0" y="0"/>
+                      <a:ext cx="2832100" cy="2469515"/>
+                    </a:xfrm>
+                    <a:prstGeom prst="rect">
+                      <a:avLst/>
+                    </a:prstGeom>
+                  </pic:spPr>
+                </pic:pic>
+              </a:graphicData>
+            </a:graphic>
+            <wp14:sizeRelH relativeFrom="page">
+              <wp14:pctWidth>0</wp14:pctWidth>
+            </wp14:sizeRelH>
+            <wp14:sizeRelV relativeFrom="page">
+              <wp14:pctHeight>0</wp14:pctHeight>
+            </wp14:sizeRelV>
+          </wp:anchor>
+        </w:drawing>
+      </w:r>
     </w:p>
     <w:p>
       <w:pPr>
@@ -4849,20 +5118,664 @@
           <w:sz w:val="22"/>
           <w:szCs w:val="28"/>
         </w:rPr>
-        <w:t xml:space="preserve">The graphs above show the comparison of certain attributes compared to whether or not a personal has or does not have heart disease. It shows one of four </w:t>
-      </w:r>
+        <w:t>The graphs above show the comparison of certain attributes compared to whether or not a personal has or does not have heart disease. It shows one of four outcomes: (</w:t>
+      </w:r>
+      <w:proofErr w:type="spellStart"/>
+      <w:proofErr w:type="gramStart"/>
+      <w:r>
+        <w:rPr>
+          <w:sz w:val="22"/>
+          <w:szCs w:val="28"/>
+        </w:rPr>
+        <w:t>False,False</w:t>
+      </w:r>
+      <w:proofErr w:type="spellEnd"/>
+      <w:proofErr w:type="gramEnd"/>
+      <w:r>
+        <w:rPr>
+          <w:sz w:val="22"/>
+          <w:szCs w:val="28"/>
+        </w:rPr>
+        <w:t>), (</w:t>
+      </w:r>
+      <w:proofErr w:type="spellStart"/>
+      <w:r>
+        <w:rPr>
+          <w:sz w:val="22"/>
+          <w:szCs w:val="28"/>
+        </w:rPr>
+        <w:t>False,True</w:t>
+      </w:r>
+      <w:proofErr w:type="spellEnd"/>
+      <w:r>
+        <w:rPr>
+          <w:sz w:val="22"/>
+          <w:szCs w:val="28"/>
+        </w:rPr>
+        <w:t>), (</w:t>
+      </w:r>
+      <w:proofErr w:type="spellStart"/>
+      <w:r>
+        <w:rPr>
+          <w:sz w:val="22"/>
+          <w:szCs w:val="28"/>
+        </w:rPr>
+        <w:t>True,False</w:t>
+      </w:r>
+      <w:proofErr w:type="spellEnd"/>
+      <w:r>
+        <w:rPr>
+          <w:sz w:val="22"/>
+          <w:szCs w:val="28"/>
+        </w:rPr>
+        <w:t xml:space="preserve">), or </w:t>
+      </w:r>
+      <w:r>
+        <w:rPr>
+          <w:sz w:val="22"/>
+          <w:szCs w:val="28"/>
+        </w:rPr>
+        <w:t>(</w:t>
+      </w:r>
+      <w:proofErr w:type="spellStart"/>
+      <w:r>
+        <w:rPr>
+          <w:sz w:val="22"/>
+          <w:szCs w:val="28"/>
+        </w:rPr>
+        <w:t>True,True</w:t>
+      </w:r>
+      <w:proofErr w:type="spellEnd"/>
+      <w:r>
+        <w:rPr>
+          <w:sz w:val="22"/>
+          <w:szCs w:val="28"/>
+        </w:rPr>
+        <w:t xml:space="preserve">). Of these the first one is always the true or false of heart disease or attack and the second is always the true or false of the attribute. </w:t>
+      </w:r>
+    </w:p>
+    <w:p>
+      <w:pPr>
+        <w:tabs>
+          <w:tab w:val="left" w:pos="1440"/>
+        </w:tabs>
+        <w:rPr>
+          <w:sz w:val="22"/>
+          <w:szCs w:val="28"/>
+        </w:rPr>
+      </w:pPr>
+    </w:p>
+    <w:p>
+      <w:pPr>
+        <w:tabs>
+          <w:tab w:val="left" w:pos="1440"/>
+        </w:tabs>
+      </w:pPr>
+      <w:r>
+        <w:rPr>
+          <w:sz w:val="22"/>
+          <w:szCs w:val="28"/>
+        </w:rPr>
+        <w:t xml:space="preserve">In these graphs it is very easy to see when attributes help to avoid heart problems when looking at things like eating fruits and veggies or physical activity, it shows that if those attributes are true, then it is more likely that heart problems are false. On the other side there are certain things that show if they are false then, heart disease is more likely to be false. The biggest example of this is the stroke attribute, where it shows that if the does not have a stroke, they are more likely to also not have heart problems. </w:t>
+      </w:r>
+      <w:r>
+        <w:tab/>
+      </w:r>
+    </w:p>
+    <w:p>
+      <w:pPr>
+        <w:tabs>
+          <w:tab w:val="left" w:pos="1440"/>
+        </w:tabs>
+      </w:pPr>
+    </w:p>
+    <w:p>
+      <w:pPr>
+        <w:tabs>
+          <w:tab w:val="left" w:pos="1440"/>
+        </w:tabs>
+      </w:pPr>
       <w:r>
         <w:rPr>
           <w:noProof/>
         </w:rPr>
         <w:drawing>
-          <wp:anchor distT="0" distB="0" distL="114300" distR="114300" simplePos="0" relativeHeight="251675648" behindDoc="1" locked="0" layoutInCell="1" allowOverlap="1" wp14:anchorId="0FC50251" wp14:editId="322DF944">
+          <wp:anchor distT="0" distB="0" distL="114300" distR="114300" simplePos="0" relativeHeight="251669504" behindDoc="1" locked="0" layoutInCell="1" allowOverlap="1" wp14:anchorId="60A9692E" wp14:editId="22DA46AB">
             <wp:simplePos x="0" y="0"/>
             <wp:positionH relativeFrom="column">
-              <wp:posOffset>3429000</wp:posOffset>
+              <wp:posOffset>144780</wp:posOffset>
             </wp:positionH>
             <wp:positionV relativeFrom="paragraph">
-              <wp:posOffset>0</wp:posOffset>
+              <wp:posOffset>288925</wp:posOffset>
+            </wp:positionV>
+            <wp:extent cx="2763520" cy="2540000"/>
+            <wp:effectExtent l="0" t="0" r="5080" b="0"/>
+            <wp:wrapTight wrapText="bothSides">
+              <wp:wrapPolygon edited="0">
+                <wp:start x="0" y="0"/>
+                <wp:lineTo x="0" y="21492"/>
+                <wp:lineTo x="21540" y="21492"/>
+                <wp:lineTo x="21540" y="0"/>
+                <wp:lineTo x="0" y="0"/>
+              </wp:wrapPolygon>
+            </wp:wrapTight>
+            <wp:docPr id="9" name="Picture 9" descr="Chart, bar chart&#10;&#10;Description automatically generated"/>
+            <wp:cNvGraphicFramePr>
+              <a:graphicFrameLocks xmlns:a="http://schemas.openxmlformats.org/drawingml/2006/main" noChangeAspect="1"/>
+            </wp:cNvGraphicFramePr>
+            <a:graphic xmlns:a="http://schemas.openxmlformats.org/drawingml/2006/main">
+              <a:graphicData uri="http://schemas.openxmlformats.org/drawingml/2006/picture">
+                <pic:pic xmlns:pic="http://schemas.openxmlformats.org/drawingml/2006/picture">
+                  <pic:nvPicPr>
+                    <pic:cNvPr id="9" name="Picture 9" descr="Chart, bar chart&#10;&#10;Description automatically generated"/>
+                    <pic:cNvPicPr/>
+                  </pic:nvPicPr>
+                  <pic:blipFill>
+                    <a:blip r:embed="rId19">
+                      <a:extLst>
+                        <a:ext uri="{28A0092B-C50C-407E-A947-70E740481C1C}">
+                          <a14:useLocalDpi xmlns:a14="http://schemas.microsoft.com/office/drawing/2010/main" val="0"/>
+                        </a:ext>
+                      </a:extLst>
+                    </a:blip>
+                    <a:stretch>
+                      <a:fillRect/>
+                    </a:stretch>
+                  </pic:blipFill>
+                  <pic:spPr>
+                    <a:xfrm>
+                      <a:off x="0" y="0"/>
+                      <a:ext cx="2763520" cy="2540000"/>
+                    </a:xfrm>
+                    <a:prstGeom prst="rect">
+                      <a:avLst/>
+                    </a:prstGeom>
+                  </pic:spPr>
+                </pic:pic>
+              </a:graphicData>
+            </a:graphic>
+            <wp14:sizeRelH relativeFrom="page">
+              <wp14:pctWidth>0</wp14:pctWidth>
+            </wp14:sizeRelH>
+            <wp14:sizeRelV relativeFrom="page">
+              <wp14:pctHeight>0</wp14:pctHeight>
+            </wp14:sizeRelV>
+          </wp:anchor>
+        </w:drawing>
+      </w:r>
+      <w:r>
+        <w:rPr>
+          <w:noProof/>
+        </w:rPr>
+        <w:drawing>
+          <wp:anchor distT="0" distB="0" distL="114300" distR="114300" simplePos="0" relativeHeight="251673600" behindDoc="1" locked="0" layoutInCell="1" allowOverlap="1" wp14:anchorId="6732FD11" wp14:editId="403EBD21">
+            <wp:simplePos x="0" y="0"/>
+            <wp:positionH relativeFrom="column">
+              <wp:posOffset>254000</wp:posOffset>
+            </wp:positionH>
+            <wp:positionV relativeFrom="paragraph">
+              <wp:posOffset>2839085</wp:posOffset>
+            </wp:positionV>
+            <wp:extent cx="2764790" cy="2453640"/>
+            <wp:effectExtent l="0" t="0" r="3810" b="0"/>
+            <wp:wrapTight wrapText="bothSides">
+              <wp:wrapPolygon edited="0">
+                <wp:start x="0" y="0"/>
+                <wp:lineTo x="0" y="21466"/>
+                <wp:lineTo x="21531" y="21466"/>
+                <wp:lineTo x="21531" y="0"/>
+                <wp:lineTo x="0" y="0"/>
+              </wp:wrapPolygon>
+            </wp:wrapTight>
+            <wp:docPr id="11" name="Picture 11" descr="Chart, bar chart&#10;&#10;Description automatically generated"/>
+            <wp:cNvGraphicFramePr>
+              <a:graphicFrameLocks xmlns:a="http://schemas.openxmlformats.org/drawingml/2006/main" noChangeAspect="1"/>
+            </wp:cNvGraphicFramePr>
+            <a:graphic xmlns:a="http://schemas.openxmlformats.org/drawingml/2006/main">
+              <a:graphicData uri="http://schemas.openxmlformats.org/drawingml/2006/picture">
+                <pic:pic xmlns:pic="http://schemas.openxmlformats.org/drawingml/2006/picture">
+                  <pic:nvPicPr>
+                    <pic:cNvPr id="11" name="Picture 11" descr="Chart, bar chart&#10;&#10;Description automatically generated"/>
+                    <pic:cNvPicPr/>
+                  </pic:nvPicPr>
+                  <pic:blipFill>
+                    <a:blip r:embed="rId20">
+                      <a:extLst>
+                        <a:ext uri="{28A0092B-C50C-407E-A947-70E740481C1C}">
+                          <a14:useLocalDpi xmlns:a14="http://schemas.microsoft.com/office/drawing/2010/main" val="0"/>
+                        </a:ext>
+                      </a:extLst>
+                    </a:blip>
+                    <a:stretch>
+                      <a:fillRect/>
+                    </a:stretch>
+                  </pic:blipFill>
+                  <pic:spPr>
+                    <a:xfrm>
+                      <a:off x="0" y="0"/>
+                      <a:ext cx="2764790" cy="2453640"/>
+                    </a:xfrm>
+                    <a:prstGeom prst="rect">
+                      <a:avLst/>
+                    </a:prstGeom>
+                  </pic:spPr>
+                </pic:pic>
+              </a:graphicData>
+            </a:graphic>
+            <wp14:sizeRelH relativeFrom="page">
+              <wp14:pctWidth>0</wp14:pctWidth>
+            </wp14:sizeRelH>
+            <wp14:sizeRelV relativeFrom="page">
+              <wp14:pctHeight>0</wp14:pctHeight>
+            </wp14:sizeRelV>
+          </wp:anchor>
+        </w:drawing>
+      </w:r>
+    </w:p>
+    <w:p>
+      <w:pPr>
+        <w:pStyle w:val="ReferenceHead"/>
+        <w:rPr>
+          <w:b/>
+        </w:rPr>
+      </w:pPr>
+    </w:p>
+    <w:p>
+      <w:pPr>
+        <w:rPr>
+          <w:sz w:val="22"/>
+          <w:szCs w:val="28"/>
+        </w:rPr>
+      </w:pPr>
+      <w:r>
+        <w:rPr>
+          <w:sz w:val="22"/>
+          <w:szCs w:val="28"/>
+        </w:rPr>
+        <w:t xml:space="preserve">The above graphs show other attributes compared to the number of heart problems that people have. On all of them the blue is number of people without heart problems with that attribute and the orange is the number of those with heart problems. These show where an increased number of heart problems happen for example when it comes to the mental health groups the higher mental health problems tend to have higher heart problems. When looking at age the percentage of people in that age group with heart problems go up as the age goes up. Through these graphs it is easy to compare these different categories of certain attributes and the number of heart problems that happen. </w:t>
+      </w:r>
+    </w:p>
+    <w:p>
+      <w:pPr>
+        <w:pStyle w:val="ReferenceHead"/>
+        <w:ind w:left="216"/>
+        <w:rPr>
+          <w:b/>
+        </w:rPr>
+      </w:pPr>
+    </w:p>
+    <w:p>
+      <w:pPr>
+        <w:pStyle w:val="Bibentry"/>
+        <w:numPr>
+          <w:ilvl w:val="0"/>
+          <w:numId w:val="40"/>
+        </w:numPr>
+        <w:jc w:val="left"/>
+        <w:rPr>
+          <w:b/>
+          <w:bCs/>
+          <w:sz w:val="24"/>
+          <w:szCs w:val="24"/>
+          <w14:ligatures w14:val="standard"/>
+        </w:rPr>
+      </w:pPr>
+      <w:r>
+        <w:rPr>
+          <w:b/>
+          <w:bCs/>
+          <w:sz w:val="24"/>
+          <w:szCs w:val="24"/>
+          <w14:ligatures w14:val="standard"/>
+        </w:rPr>
+        <w:t>R</w:t>
+      </w:r>
+      <w:r>
+        <w:rPr>
+          <w:b/>
+          <w:bCs/>
+          <w:sz w:val="24"/>
+          <w:szCs w:val="24"/>
+          <w14:ligatures w14:val="standard"/>
+        </w:rPr>
+        <w:t>EFERENCES</w:t>
+      </w:r>
+    </w:p>
+    <w:p>
+      <w:pPr>
+        <w:pStyle w:val="Bibentry"/>
+        <w:jc w:val="left"/>
+        <w:rPr>
+          <w:b/>
+          <w:bCs/>
+          <w:sz w:val="24"/>
+          <w:szCs w:val="24"/>
+          <w14:ligatures w14:val="standard"/>
+        </w:rPr>
+      </w:pPr>
+    </w:p>
+    <w:p>
+      <w:pPr>
+        <w:pStyle w:val="Bibentry"/>
+        <w:jc w:val="left"/>
+        <w:rPr>
+          <w:sz w:val="20"/>
+          <w:szCs w:val="20"/>
+          <w14:ligatures w14:val="standard"/>
+        </w:rPr>
+      </w:pPr>
+      <w:r>
+        <w:rPr>
+          <w:sz w:val="20"/>
+          <w:szCs w:val="20"/>
+          <w14:ligatures w14:val="standard"/>
+        </w:rPr>
+        <w:t>[1]</w:t>
+      </w:r>
+      <w:r>
+        <w:rPr>
+          <w:sz w:val="20"/>
+          <w:szCs w:val="20"/>
+          <w14:ligatures w14:val="standard"/>
+        </w:rPr>
+        <w:tab/>
+      </w:r>
+      <w:r>
+        <w:rPr>
+          <w:rFonts w:eastAsia="Times New Roman"/>
+          <w:sz w:val="20"/>
+          <w:szCs w:val="20"/>
+        </w:rPr>
+        <w:t>Centers for Disease Control and Prevention, https://www.cdc.gov</w:t>
+      </w:r>
+      <w:r>
+        <w:rPr>
+          <w:rFonts w:eastAsia="Times New Roman"/>
+          <w:sz w:val="20"/>
+          <w:szCs w:val="20"/>
+        </w:rPr>
+        <w:t>/heartdisease/facts.html</w:t>
+      </w:r>
+      <w:r>
+        <w:rPr>
+          <w:sz w:val="20"/>
+          <w:szCs w:val="20"/>
+          <w14:ligatures w14:val="standard"/>
+        </w:rPr>
+        <w:t>.</w:t>
+      </w:r>
+    </w:p>
+    <w:p>
+      <w:pPr>
+        <w:pStyle w:val="Bibentry"/>
+        <w:jc w:val="left"/>
+        <w:rPr>
+          <w:sz w:val="20"/>
+          <w:szCs w:val="20"/>
+          <w14:ligatures w14:val="standard"/>
+        </w:rPr>
+      </w:pPr>
+      <w:r>
+        <w:rPr>
+          <w:sz w:val="20"/>
+          <w:szCs w:val="20"/>
+          <w14:ligatures w14:val="standard"/>
+        </w:rPr>
+        <w:t>[2]</w:t>
+      </w:r>
+      <w:r>
+        <w:rPr>
+          <w:sz w:val="20"/>
+          <w:szCs w:val="20"/>
+          <w14:ligatures w14:val="standard"/>
+        </w:rPr>
+        <w:tab/>
+      </w:r>
+      <w:r>
+        <w:rPr>
+          <w:rFonts w:eastAsia="Times New Roman"/>
+          <w:sz w:val="20"/>
+          <w:szCs w:val="20"/>
+        </w:rPr>
+        <w:t>Centers for Disease Control and Prevention, https://www.cdc.gov/brfss/index.html</w:t>
+      </w:r>
+      <w:r>
+        <w:rPr>
+          <w:rFonts w:eastAsia="Times New Roman"/>
+          <w:sz w:val="20"/>
+          <w:szCs w:val="20"/>
+        </w:rPr>
+        <w:t>.</w:t>
+      </w:r>
+    </w:p>
+    <w:p>
+      <w:pPr>
+        <w:pStyle w:val="Bibentry"/>
+        <w:jc w:val="left"/>
+        <w:rPr>
+          <w:sz w:val="20"/>
+          <w:szCs w:val="20"/>
+        </w:rPr>
+      </w:pPr>
+      <w:r>
+        <w:rPr>
+          <w:sz w:val="20"/>
+          <w:szCs w:val="20"/>
+          <w14:ligatures w14:val="standard"/>
+        </w:rPr>
+        <w:t>[3]</w:t>
+      </w:r>
+      <w:r>
+        <w:rPr>
+          <w:sz w:val="20"/>
+          <w:szCs w:val="20"/>
+          <w14:ligatures w14:val="standard"/>
+        </w:rPr>
+        <w:tab/>
+      </w:r>
+      <w:r>
+        <w:rPr>
+          <w:sz w:val="20"/>
+          <w:szCs w:val="20"/>
+        </w:rPr>
+        <w:t xml:space="preserve">Gordon T, Castelli WP, </w:t>
+      </w:r>
+      <w:proofErr w:type="spellStart"/>
+      <w:r>
+        <w:rPr>
+          <w:sz w:val="20"/>
+          <w:szCs w:val="20"/>
+        </w:rPr>
+        <w:t>Hjortland</w:t>
+      </w:r>
+      <w:proofErr w:type="spellEnd"/>
+      <w:r>
+        <w:rPr>
+          <w:sz w:val="20"/>
+          <w:szCs w:val="20"/>
+        </w:rPr>
+        <w:t xml:space="preserve"> MC, </w:t>
+      </w:r>
+      <w:proofErr w:type="spellStart"/>
+      <w:r>
+        <w:rPr>
+          <w:sz w:val="20"/>
+          <w:szCs w:val="20"/>
+        </w:rPr>
+        <w:t>Kannel</w:t>
+      </w:r>
+      <w:proofErr w:type="spellEnd"/>
+      <w:r>
+        <w:rPr>
+          <w:sz w:val="20"/>
+          <w:szCs w:val="20"/>
+        </w:rPr>
+        <w:t xml:space="preserve"> WB, </w:t>
+      </w:r>
+      <w:proofErr w:type="spellStart"/>
+      <w:r>
+        <w:rPr>
+          <w:sz w:val="20"/>
+          <w:szCs w:val="20"/>
+        </w:rPr>
+        <w:t>Dawber</w:t>
+      </w:r>
+      <w:proofErr w:type="spellEnd"/>
+      <w:r>
+        <w:rPr>
+          <w:sz w:val="20"/>
+          <w:szCs w:val="20"/>
+        </w:rPr>
+        <w:t xml:space="preserve"> TR. Predicting Coronary Heart Disease in Middle-Aged and Older Persons: The </w:t>
+      </w:r>
+      <w:proofErr w:type="spellStart"/>
+      <w:r>
+        <w:rPr>
+          <w:sz w:val="20"/>
+          <w:szCs w:val="20"/>
+        </w:rPr>
+        <w:t>Framington</w:t>
+      </w:r>
+      <w:proofErr w:type="spellEnd"/>
+      <w:r>
+        <w:rPr>
+          <w:sz w:val="20"/>
+          <w:szCs w:val="20"/>
+        </w:rPr>
+        <w:t xml:space="preserve"> Study.JAMA.1977;238(6</w:t>
+      </w:r>
+      <w:proofErr w:type="gramStart"/>
+      <w:r>
+        <w:rPr>
+          <w:sz w:val="20"/>
+          <w:szCs w:val="20"/>
+        </w:rPr>
+        <w:t>):497499.doi</w:t>
+      </w:r>
+      <w:proofErr w:type="gramEnd"/>
+      <w:r>
+        <w:rPr>
+          <w:sz w:val="20"/>
+          <w:szCs w:val="20"/>
+        </w:rPr>
+        <w:t>:10.1001/jama.1977.03280060041018</w:t>
+      </w:r>
+      <w:r>
+        <w:rPr>
+          <w:sz w:val="20"/>
+          <w:szCs w:val="20"/>
+        </w:rPr>
+        <w:t>DOI:</w:t>
+      </w:r>
+      <w:r>
+        <w:rPr>
+          <w:sz w:val="20"/>
+          <w:szCs w:val="20"/>
+        </w:rPr>
+        <w:t xml:space="preserve"> </w:t>
+      </w:r>
+      <w:r>
+        <w:rPr>
+          <w:sz w:val="20"/>
+          <w:szCs w:val="20"/>
+        </w:rPr>
+        <w:t>https://doi.org/10.1007/3-540-09237-4</w:t>
+      </w:r>
+      <w:r>
+        <w:rPr>
+          <w:sz w:val="20"/>
+          <w:szCs w:val="20"/>
+          <w14:ligatures w14:val="standard"/>
+        </w:rPr>
+        <w:t>.</w:t>
+      </w:r>
+    </w:p>
+    <w:p>
+      <w:pPr>
+        <w:pStyle w:val="Bibentry"/>
+        <w:jc w:val="left"/>
+        <w:rPr>
+          <w:sz w:val="20"/>
+          <w:szCs w:val="20"/>
+        </w:rPr>
+      </w:pPr>
+      <w:r>
+        <w:rPr>
+          <w:sz w:val="20"/>
+          <w:szCs w:val="20"/>
+          <w14:ligatures w14:val="standard"/>
+        </w:rPr>
+        <w:t>[4]</w:t>
+      </w:r>
+      <w:r>
+        <w:rPr>
+          <w:sz w:val="20"/>
+          <w:szCs w:val="20"/>
+          <w14:ligatures w14:val="standard"/>
+        </w:rPr>
+        <w:tab/>
+      </w:r>
+      <w:r>
+        <w:rPr>
+          <w:sz w:val="20"/>
+          <w:szCs w:val="20"/>
+        </w:rPr>
+        <w:t xml:space="preserve">R. </w:t>
+      </w:r>
+      <w:proofErr w:type="spellStart"/>
+      <w:r>
+        <w:rPr>
+          <w:sz w:val="20"/>
+          <w:szCs w:val="20"/>
+        </w:rPr>
+        <w:t>Katarya</w:t>
+      </w:r>
+      <w:proofErr w:type="spellEnd"/>
+      <w:r>
+        <w:rPr>
+          <w:sz w:val="20"/>
+          <w:szCs w:val="20"/>
+        </w:rPr>
+        <w:t xml:space="preserve"> and P. Srinivas, "Predicting Heart Disease at Early Stages using Machine Learning: A Survey," 2020 International Conference on Electronics and Sustainable Communication Systems (ICESC), 2020, pp. 302-305, </w:t>
+      </w:r>
+      <w:proofErr w:type="spellStart"/>
+      <w:r>
+        <w:rPr>
+          <w:sz w:val="20"/>
+          <w:szCs w:val="20"/>
+        </w:rPr>
+        <w:t>doi</w:t>
+      </w:r>
+      <w:proofErr w:type="spellEnd"/>
+      <w:r>
+        <w:rPr>
+          <w:sz w:val="20"/>
+          <w:szCs w:val="20"/>
+        </w:rPr>
+        <w:t>: 10.1109/ICESC48915.2020.9155586.</w:t>
+      </w:r>
+    </w:p>
+    <w:p>
+      <w:pPr>
+        <w:pStyle w:val="Bibentry"/>
+        <w:jc w:val="left"/>
+        <w:rPr>
+          <w:sz w:val="20"/>
+          <w:szCs w:val="20"/>
+        </w:rPr>
+      </w:pPr>
+      <w:r>
+        <w:rPr>
+          <w:noProof/>
+        </w:rPr>
+        <w:drawing>
+          <wp:anchor distT="0" distB="0" distL="114300" distR="114300" simplePos="0" relativeHeight="251675648" behindDoc="1" locked="0" layoutInCell="1" allowOverlap="1" wp14:anchorId="0FC50251" wp14:editId="19F09B90">
+            <wp:simplePos x="0" y="0"/>
+            <wp:positionH relativeFrom="column">
+              <wp:posOffset>3175</wp:posOffset>
+            </wp:positionH>
+            <wp:positionV relativeFrom="paragraph">
+              <wp:posOffset>-5337810</wp:posOffset>
             </wp:positionV>
             <wp:extent cx="2905125" cy="2578100"/>
             <wp:effectExtent l="0" t="0" r="3175" b="0"/>
@@ -4887,7 +5800,7 @@
                     <pic:cNvPicPr/>
                   </pic:nvPicPr>
                   <pic:blipFill>
-                    <a:blip r:embed="rId18">
+                    <a:blip r:embed="rId21">
                       <a:extLst>
                         <a:ext uri="{28A0092B-C50C-407E-A947-70E740481C1C}">
                           <a14:useLocalDpi xmlns:a14="http://schemas.microsoft.com/office/drawing/2010/main" val="0"/>
@@ -4919,726 +5832,6 @@
           </wp:anchor>
         </w:drawing>
       </w:r>
-      <w:r>
-        <w:rPr>
-          <w:sz w:val="22"/>
-          <w:szCs w:val="28"/>
-        </w:rPr>
-        <w:t>outcomes: (</w:t>
-      </w:r>
-      <w:proofErr w:type="spellStart"/>
-      <w:proofErr w:type="gramStart"/>
-      <w:r>
-        <w:rPr>
-          <w:sz w:val="22"/>
-          <w:szCs w:val="28"/>
-        </w:rPr>
-        <w:t>False,False</w:t>
-      </w:r>
-      <w:proofErr w:type="spellEnd"/>
-      <w:proofErr w:type="gramEnd"/>
-      <w:r>
-        <w:rPr>
-          <w:sz w:val="22"/>
-          <w:szCs w:val="28"/>
-        </w:rPr>
-        <w:t>), (</w:t>
-      </w:r>
-      <w:proofErr w:type="spellStart"/>
-      <w:r>
-        <w:rPr>
-          <w:sz w:val="22"/>
-          <w:szCs w:val="28"/>
-        </w:rPr>
-        <w:t>False,True</w:t>
-      </w:r>
-      <w:proofErr w:type="spellEnd"/>
-      <w:r>
-        <w:rPr>
-          <w:sz w:val="22"/>
-          <w:szCs w:val="28"/>
-        </w:rPr>
-        <w:t>), (</w:t>
-      </w:r>
-      <w:proofErr w:type="spellStart"/>
-      <w:r>
-        <w:rPr>
-          <w:sz w:val="22"/>
-          <w:szCs w:val="28"/>
-        </w:rPr>
-        <w:t>True,False</w:t>
-      </w:r>
-      <w:proofErr w:type="spellEnd"/>
-      <w:r>
-        <w:rPr>
-          <w:sz w:val="22"/>
-          <w:szCs w:val="28"/>
-        </w:rPr>
-        <w:t>), or (</w:t>
-      </w:r>
-      <w:proofErr w:type="spellStart"/>
-      <w:r>
-        <w:rPr>
-          <w:sz w:val="22"/>
-          <w:szCs w:val="28"/>
-        </w:rPr>
-        <w:t>True,True</w:t>
-      </w:r>
-      <w:proofErr w:type="spellEnd"/>
-      <w:r>
-        <w:rPr>
-          <w:sz w:val="22"/>
-          <w:szCs w:val="28"/>
-        </w:rPr>
-        <w:t xml:space="preserve">). Of these the first one is always the true or false of heart disease or attack and the second is always the true or false of the attribute. </w:t>
-      </w:r>
-    </w:p>
-    <w:p>
-      <w:pPr>
-        <w:tabs>
-          <w:tab w:val="left" w:pos="1440"/>
-        </w:tabs>
-        <w:rPr>
-          <w:sz w:val="22"/>
-          <w:szCs w:val="28"/>
-        </w:rPr>
-      </w:pPr>
-    </w:p>
-    <w:p>
-      <w:pPr>
-        <w:tabs>
-          <w:tab w:val="left" w:pos="1440"/>
-        </w:tabs>
-      </w:pPr>
-      <w:r>
-        <w:rPr>
-          <w:sz w:val="22"/>
-          <w:szCs w:val="28"/>
-        </w:rPr>
-        <w:t xml:space="preserve">In these graphs it is very easy to see when attributes help to avoid heart problems when looking at things like eating fruits and veggies or physical activity, it shows that if those attributes are true, then it is more likely that heart problems are false. On the other side there are certain things that show if they are false then, heart disease is more likely to be false. The biggest example of this is the stroke attribute, where it shows that if the does not have a stroke, they are more likely to also not have heart problems. </w:t>
-      </w:r>
-      <w:r>
-        <w:tab/>
-      </w:r>
-    </w:p>
-    <w:p>
-      <w:pPr>
-        <w:tabs>
-          <w:tab w:val="left" w:pos="1440"/>
-        </w:tabs>
-      </w:pPr>
-      <w:r>
-        <w:rPr>
-          <w:noProof/>
-        </w:rPr>
-        <w:drawing>
-          <wp:anchor distT="0" distB="0" distL="114300" distR="114300" simplePos="0" relativeHeight="251673600" behindDoc="1" locked="0" layoutInCell="1" allowOverlap="1" wp14:anchorId="6732FD11" wp14:editId="290C1FA7">
-            <wp:simplePos x="0" y="0"/>
-            <wp:positionH relativeFrom="column">
-              <wp:posOffset>139700</wp:posOffset>
-            </wp:positionH>
-            <wp:positionV relativeFrom="paragraph">
-              <wp:posOffset>2815590</wp:posOffset>
-            </wp:positionV>
-            <wp:extent cx="2764790" cy="2453640"/>
-            <wp:effectExtent l="0" t="0" r="3810" b="0"/>
-            <wp:wrapTight wrapText="bothSides">
-              <wp:wrapPolygon edited="0">
-                <wp:start x="0" y="0"/>
-                <wp:lineTo x="0" y="21466"/>
-                <wp:lineTo x="21531" y="21466"/>
-                <wp:lineTo x="21531" y="0"/>
-                <wp:lineTo x="0" y="0"/>
-              </wp:wrapPolygon>
-            </wp:wrapTight>
-            <wp:docPr id="11" name="Picture 11" descr="Chart, bar chart&#10;&#10;Description automatically generated"/>
-            <wp:cNvGraphicFramePr>
-              <a:graphicFrameLocks xmlns:a="http://schemas.openxmlformats.org/drawingml/2006/main" noChangeAspect="1"/>
-            </wp:cNvGraphicFramePr>
-            <a:graphic xmlns:a="http://schemas.openxmlformats.org/drawingml/2006/main">
-              <a:graphicData uri="http://schemas.openxmlformats.org/drawingml/2006/picture">
-                <pic:pic xmlns:pic="http://schemas.openxmlformats.org/drawingml/2006/picture">
-                  <pic:nvPicPr>
-                    <pic:cNvPr id="11" name="Picture 11" descr="Chart, bar chart&#10;&#10;Description automatically generated"/>
-                    <pic:cNvPicPr/>
-                  </pic:nvPicPr>
-                  <pic:blipFill>
-                    <a:blip r:embed="rId19">
-                      <a:extLst>
-                        <a:ext uri="{28A0092B-C50C-407E-A947-70E740481C1C}">
-                          <a14:useLocalDpi xmlns:a14="http://schemas.microsoft.com/office/drawing/2010/main" val="0"/>
-                        </a:ext>
-                      </a:extLst>
-                    </a:blip>
-                    <a:stretch>
-                      <a:fillRect/>
-                    </a:stretch>
-                  </pic:blipFill>
-                  <pic:spPr>
-                    <a:xfrm>
-                      <a:off x="0" y="0"/>
-                      <a:ext cx="2764790" cy="2453640"/>
-                    </a:xfrm>
-                    <a:prstGeom prst="rect">
-                      <a:avLst/>
-                    </a:prstGeom>
-                  </pic:spPr>
-                </pic:pic>
-              </a:graphicData>
-            </a:graphic>
-            <wp14:sizeRelH relativeFrom="page">
-              <wp14:pctWidth>0</wp14:pctWidth>
-            </wp14:sizeRelH>
-            <wp14:sizeRelV relativeFrom="page">
-              <wp14:pctHeight>0</wp14:pctHeight>
-            </wp14:sizeRelV>
-          </wp:anchor>
-        </w:drawing>
-      </w:r>
-      <w:r>
-        <w:rPr>
-          <w:noProof/>
-        </w:rPr>
-        <w:drawing>
-          <wp:anchor distT="0" distB="0" distL="114300" distR="114300" simplePos="0" relativeHeight="251669504" behindDoc="1" locked="0" layoutInCell="1" allowOverlap="1" wp14:anchorId="60A9692E" wp14:editId="2CE4791B">
-            <wp:simplePos x="0" y="0"/>
-            <wp:positionH relativeFrom="column">
-              <wp:posOffset>144780</wp:posOffset>
-            </wp:positionH>
-            <wp:positionV relativeFrom="paragraph">
-              <wp:posOffset>179705</wp:posOffset>
-            </wp:positionV>
-            <wp:extent cx="2763520" cy="2540000"/>
-            <wp:effectExtent l="0" t="0" r="5080" b="0"/>
-            <wp:wrapTight wrapText="bothSides">
-              <wp:wrapPolygon edited="0">
-                <wp:start x="0" y="0"/>
-                <wp:lineTo x="0" y="21492"/>
-                <wp:lineTo x="21540" y="21492"/>
-                <wp:lineTo x="21540" y="0"/>
-                <wp:lineTo x="0" y="0"/>
-              </wp:wrapPolygon>
-            </wp:wrapTight>
-            <wp:docPr id="9" name="Picture 9" descr="Chart, bar chart&#10;&#10;Description automatically generated"/>
-            <wp:cNvGraphicFramePr>
-              <a:graphicFrameLocks xmlns:a="http://schemas.openxmlformats.org/drawingml/2006/main" noChangeAspect="1"/>
-            </wp:cNvGraphicFramePr>
-            <a:graphic xmlns:a="http://schemas.openxmlformats.org/drawingml/2006/main">
-              <a:graphicData uri="http://schemas.openxmlformats.org/drawingml/2006/picture">
-                <pic:pic xmlns:pic="http://schemas.openxmlformats.org/drawingml/2006/picture">
-                  <pic:nvPicPr>
-                    <pic:cNvPr id="9" name="Picture 9" descr="Chart, bar chart&#10;&#10;Description automatically generated"/>
-                    <pic:cNvPicPr/>
-                  </pic:nvPicPr>
-                  <pic:blipFill>
-                    <a:blip r:embed="rId20">
-                      <a:extLst>
-                        <a:ext uri="{28A0092B-C50C-407E-A947-70E740481C1C}">
-                          <a14:useLocalDpi xmlns:a14="http://schemas.microsoft.com/office/drawing/2010/main" val="0"/>
-                        </a:ext>
-                      </a:extLst>
-                    </a:blip>
-                    <a:stretch>
-                      <a:fillRect/>
-                    </a:stretch>
-                  </pic:blipFill>
-                  <pic:spPr>
-                    <a:xfrm>
-                      <a:off x="0" y="0"/>
-                      <a:ext cx="2763520" cy="2540000"/>
-                    </a:xfrm>
-                    <a:prstGeom prst="rect">
-                      <a:avLst/>
-                    </a:prstGeom>
-                  </pic:spPr>
-                </pic:pic>
-              </a:graphicData>
-            </a:graphic>
-            <wp14:sizeRelH relativeFrom="page">
-              <wp14:pctWidth>0</wp14:pctWidth>
-            </wp14:sizeRelH>
-            <wp14:sizeRelV relativeFrom="page">
-              <wp14:pctHeight>0</wp14:pctHeight>
-            </wp14:sizeRelV>
-          </wp:anchor>
-        </w:drawing>
-      </w:r>
-    </w:p>
-    <w:p>
-      <w:pPr>
-        <w:tabs>
-          <w:tab w:val="left" w:pos="1440"/>
-        </w:tabs>
-      </w:pPr>
-      <w:r>
-        <w:rPr>
-          <w:noProof/>
-        </w:rPr>
-        <w:lastRenderedPageBreak/>
-        <w:drawing>
-          <wp:anchor distT="0" distB="0" distL="114300" distR="114300" simplePos="0" relativeHeight="251671552" behindDoc="1" locked="0" layoutInCell="1" allowOverlap="1" wp14:anchorId="7589F0F8" wp14:editId="511DAD81">
-            <wp:simplePos x="0" y="0"/>
-            <wp:positionH relativeFrom="column">
-              <wp:posOffset>69850</wp:posOffset>
-            </wp:positionH>
-            <wp:positionV relativeFrom="paragraph">
-              <wp:posOffset>2654935</wp:posOffset>
-            </wp:positionV>
-            <wp:extent cx="2832100" cy="2469515"/>
-            <wp:effectExtent l="0" t="0" r="0" b="0"/>
-            <wp:wrapTight wrapText="bothSides">
-              <wp:wrapPolygon edited="0">
-                <wp:start x="0" y="0"/>
-                <wp:lineTo x="0" y="21439"/>
-                <wp:lineTo x="21503" y="21439"/>
-                <wp:lineTo x="21503" y="0"/>
-                <wp:lineTo x="0" y="0"/>
-              </wp:wrapPolygon>
-            </wp:wrapTight>
-            <wp:docPr id="10" name="Picture 10" descr="Chart, bar chart&#10;&#10;Description automatically generated"/>
-            <wp:cNvGraphicFramePr>
-              <a:graphicFrameLocks xmlns:a="http://schemas.openxmlformats.org/drawingml/2006/main" noChangeAspect="1"/>
-            </wp:cNvGraphicFramePr>
-            <a:graphic xmlns:a="http://schemas.openxmlformats.org/drawingml/2006/main">
-              <a:graphicData uri="http://schemas.openxmlformats.org/drawingml/2006/picture">
-                <pic:pic xmlns:pic="http://schemas.openxmlformats.org/drawingml/2006/picture">
-                  <pic:nvPicPr>
-                    <pic:cNvPr id="10" name="Picture 10" descr="Chart, bar chart&#10;&#10;Description automatically generated"/>
-                    <pic:cNvPicPr/>
-                  </pic:nvPicPr>
-                  <pic:blipFill>
-                    <a:blip r:embed="rId21">
-                      <a:extLst>
-                        <a:ext uri="{28A0092B-C50C-407E-A947-70E740481C1C}">
-                          <a14:useLocalDpi xmlns:a14="http://schemas.microsoft.com/office/drawing/2010/main" val="0"/>
-                        </a:ext>
-                      </a:extLst>
-                    </a:blip>
-                    <a:stretch>
-                      <a:fillRect/>
-                    </a:stretch>
-                  </pic:blipFill>
-                  <pic:spPr>
-                    <a:xfrm>
-                      <a:off x="0" y="0"/>
-                      <a:ext cx="2832100" cy="2469515"/>
-                    </a:xfrm>
-                    <a:prstGeom prst="rect">
-                      <a:avLst/>
-                    </a:prstGeom>
-                  </pic:spPr>
-                </pic:pic>
-              </a:graphicData>
-            </a:graphic>
-            <wp14:sizeRelH relativeFrom="page">
-              <wp14:pctWidth>0</wp14:pctWidth>
-            </wp14:sizeRelH>
-            <wp14:sizeRelV relativeFrom="page">
-              <wp14:pctHeight>0</wp14:pctHeight>
-            </wp14:sizeRelV>
-          </wp:anchor>
-        </w:drawing>
-      </w:r>
-    </w:p>
-    <w:p>
-      <w:pPr>
-        <w:pStyle w:val="ReferenceHead"/>
-        <w:rPr>
-          <w:b/>
-        </w:rPr>
-      </w:pPr>
-    </w:p>
-    <w:p>
-      <w:pPr>
-        <w:rPr>
-          <w:sz w:val="22"/>
-          <w:szCs w:val="28"/>
-        </w:rPr>
-      </w:pPr>
-      <w:r>
-        <w:rPr>
-          <w:sz w:val="22"/>
-          <w:szCs w:val="28"/>
-        </w:rPr>
-        <w:t xml:space="preserve">The above graphs show other attributes compared to the number of heart problems that people have. On all of them the blue is number of people without heart problems with that attribute and the orange is the number of those with heart problems. These show where an increased number of heart problems happen for example when it comes to the mental health groups the higher mental health problems tend to have higher heart problems. When looking at age the percentage of people in that age group with heart problems go up as the age goes up. Through these graphs it is easy to compare these different categories of certain attributes and the number of heart problems that happen. </w:t>
-      </w:r>
-    </w:p>
-    <w:p>
-      <w:pPr>
-        <w:pStyle w:val="ReferenceHead"/>
-        <w:ind w:left="216"/>
-        <w:rPr>
-          <w:b/>
-        </w:rPr>
-      </w:pPr>
-    </w:p>
-    <w:p>
-      <w:pPr>
-        <w:pStyle w:val="Bibentry"/>
-        <w:numPr>
-          <w:ilvl w:val="0"/>
-          <w:numId w:val="40"/>
-        </w:numPr>
-        <w:jc w:val="left"/>
-        <w:rPr>
-          <w:b/>
-          <w:bCs/>
-          <w:sz w:val="24"/>
-          <w:szCs w:val="24"/>
-          <w14:ligatures w14:val="standard"/>
-        </w:rPr>
-      </w:pPr>
-      <w:r>
-        <w:rPr>
-          <w:b/>
-          <w:bCs/>
-          <w:sz w:val="24"/>
-          <w:szCs w:val="24"/>
-          <w14:ligatures w14:val="standard"/>
-        </w:rPr>
-        <w:t>R</w:t>
-      </w:r>
-      <w:r>
-        <w:rPr>
-          <w:b/>
-          <w:bCs/>
-          <w:sz w:val="24"/>
-          <w:szCs w:val="24"/>
-          <w14:ligatures w14:val="standard"/>
-        </w:rPr>
-        <w:t>EFERENCES</w:t>
-      </w:r>
-    </w:p>
-    <w:p>
-      <w:pPr>
-        <w:pStyle w:val="Bibentry"/>
-        <w:jc w:val="left"/>
-        <w:rPr>
-          <w:b/>
-          <w:bCs/>
-          <w:sz w:val="24"/>
-          <w:szCs w:val="24"/>
-          <w14:ligatures w14:val="standard"/>
-        </w:rPr>
-      </w:pPr>
-    </w:p>
-    <w:p>
-      <w:pPr>
-        <w:pStyle w:val="Bibentry"/>
-        <w:jc w:val="left"/>
-        <w:rPr>
-          <w:sz w:val="20"/>
-          <w:szCs w:val="20"/>
-          <w14:ligatures w14:val="standard"/>
-        </w:rPr>
-      </w:pPr>
-      <w:r>
-        <w:rPr>
-          <w:sz w:val="20"/>
-          <w:szCs w:val="20"/>
-          <w14:ligatures w14:val="standard"/>
-        </w:rPr>
-        <w:t>[1]</w:t>
-      </w:r>
-      <w:r>
-        <w:rPr>
-          <w:sz w:val="20"/>
-          <w:szCs w:val="20"/>
-          <w14:ligatures w14:val="standard"/>
-        </w:rPr>
-        <w:tab/>
-      </w:r>
-      <w:r>
-        <w:rPr>
-          <w:rFonts w:eastAsia="Times New Roman"/>
-          <w:sz w:val="20"/>
-          <w:szCs w:val="20"/>
-        </w:rPr>
-        <w:t>Centers for Disease Control and Prevention, https://www.cdc.gov</w:t>
-      </w:r>
-      <w:r>
-        <w:rPr>
-          <w:rFonts w:eastAsia="Times New Roman"/>
-          <w:sz w:val="20"/>
-          <w:szCs w:val="20"/>
-        </w:rPr>
-        <w:t>/heartdisease/facts.html</w:t>
-      </w:r>
-      <w:r>
-        <w:rPr>
-          <w:sz w:val="20"/>
-          <w:szCs w:val="20"/>
-          <w14:ligatures w14:val="standard"/>
-        </w:rPr>
-        <w:t>.</w:t>
-      </w:r>
-    </w:p>
-    <w:p>
-      <w:pPr>
-        <w:pStyle w:val="Bibentry"/>
-        <w:jc w:val="left"/>
-        <w:rPr>
-          <w:sz w:val="20"/>
-          <w:szCs w:val="20"/>
-          <w14:ligatures w14:val="standard"/>
-        </w:rPr>
-      </w:pPr>
-      <w:r>
-        <w:rPr>
-          <w:sz w:val="20"/>
-          <w:szCs w:val="20"/>
-          <w14:ligatures w14:val="standard"/>
-        </w:rPr>
-        <w:t>[2]</w:t>
-      </w:r>
-      <w:r>
-        <w:rPr>
-          <w:sz w:val="20"/>
-          <w:szCs w:val="20"/>
-          <w14:ligatures w14:val="standard"/>
-        </w:rPr>
-        <w:tab/>
-      </w:r>
-      <w:r>
-        <w:rPr>
-          <w:rFonts w:eastAsia="Times New Roman"/>
-          <w:sz w:val="20"/>
-          <w:szCs w:val="20"/>
-        </w:rPr>
-        <w:t>Centers for Disease Control and Prevention, https://www.cdc.gov/brfss/index.html</w:t>
-      </w:r>
-      <w:r>
-        <w:rPr>
-          <w:rFonts w:eastAsia="Times New Roman"/>
-          <w:sz w:val="20"/>
-          <w:szCs w:val="20"/>
-        </w:rPr>
-        <w:t>.</w:t>
-      </w:r>
-    </w:p>
-    <w:p>
-      <w:pPr>
-        <w:pStyle w:val="Bibentry"/>
-        <w:jc w:val="left"/>
-        <w:rPr>
-          <w:sz w:val="20"/>
-          <w:szCs w:val="20"/>
-        </w:rPr>
-      </w:pPr>
-      <w:r>
-        <w:rPr>
-          <w:sz w:val="20"/>
-          <w:szCs w:val="20"/>
-          <w14:ligatures w14:val="standard"/>
-        </w:rPr>
-        <w:t>[3]</w:t>
-      </w:r>
-      <w:r>
-        <w:rPr>
-          <w:sz w:val="20"/>
-          <w:szCs w:val="20"/>
-          <w14:ligatures w14:val="standard"/>
-        </w:rPr>
-        <w:tab/>
-      </w:r>
-      <w:r>
-        <w:rPr>
-          <w:sz w:val="20"/>
-          <w:szCs w:val="20"/>
-        </w:rPr>
-        <w:t xml:space="preserve">Gordon T, Castelli WP, </w:t>
-      </w:r>
-      <w:proofErr w:type="spellStart"/>
-      <w:r>
-        <w:rPr>
-          <w:sz w:val="20"/>
-          <w:szCs w:val="20"/>
-        </w:rPr>
-        <w:t>Hjortland</w:t>
-      </w:r>
-      <w:proofErr w:type="spellEnd"/>
-      <w:r>
-        <w:rPr>
-          <w:sz w:val="20"/>
-          <w:szCs w:val="20"/>
-        </w:rPr>
-        <w:t xml:space="preserve"> MC, </w:t>
-      </w:r>
-      <w:proofErr w:type="spellStart"/>
-      <w:r>
-        <w:rPr>
-          <w:sz w:val="20"/>
-          <w:szCs w:val="20"/>
-        </w:rPr>
-        <w:t>Kannel</w:t>
-      </w:r>
-      <w:proofErr w:type="spellEnd"/>
-      <w:r>
-        <w:rPr>
-          <w:sz w:val="20"/>
-          <w:szCs w:val="20"/>
-        </w:rPr>
-        <w:t xml:space="preserve"> WB, </w:t>
-      </w:r>
-      <w:proofErr w:type="spellStart"/>
-      <w:r>
-        <w:rPr>
-          <w:sz w:val="20"/>
-          <w:szCs w:val="20"/>
-        </w:rPr>
-        <w:t>Dawber</w:t>
-      </w:r>
-      <w:proofErr w:type="spellEnd"/>
-      <w:r>
-        <w:rPr>
-          <w:sz w:val="20"/>
-          <w:szCs w:val="20"/>
-        </w:rPr>
-        <w:t xml:space="preserve"> TR. Predicting Coronary Heart Disease in Middle-Aged and Older Persons: The </w:t>
-      </w:r>
-      <w:proofErr w:type="spellStart"/>
-      <w:r>
-        <w:rPr>
-          <w:sz w:val="20"/>
-          <w:szCs w:val="20"/>
-        </w:rPr>
-        <w:t>Framington</w:t>
-      </w:r>
-      <w:proofErr w:type="spellEnd"/>
-      <w:r>
-        <w:rPr>
-          <w:sz w:val="20"/>
-          <w:szCs w:val="20"/>
-        </w:rPr>
-        <w:t xml:space="preserve"> Study.JAMA.1977;238(6</w:t>
-      </w:r>
-      <w:proofErr w:type="gramStart"/>
-      <w:r>
-        <w:rPr>
-          <w:sz w:val="20"/>
-          <w:szCs w:val="20"/>
-        </w:rPr>
-        <w:t>):497499.doi</w:t>
-      </w:r>
-      <w:proofErr w:type="gramEnd"/>
-      <w:r>
-        <w:rPr>
-          <w:sz w:val="20"/>
-          <w:szCs w:val="20"/>
-        </w:rPr>
-        <w:t>:10.1001/jama.1977.03280060041018</w:t>
-      </w:r>
-      <w:r>
-        <w:rPr>
-          <w:sz w:val="20"/>
-          <w:szCs w:val="20"/>
-        </w:rPr>
-        <w:t>DOI:</w:t>
-      </w:r>
-      <w:r>
-        <w:rPr>
-          <w:sz w:val="20"/>
-          <w:szCs w:val="20"/>
-        </w:rPr>
-        <w:t xml:space="preserve"> </w:t>
-      </w:r>
-      <w:r>
-        <w:rPr>
-          <w:sz w:val="20"/>
-          <w:szCs w:val="20"/>
-        </w:rPr>
-        <w:t>https://doi.org/10.1007/3-540-09237-4</w:t>
-      </w:r>
-      <w:r>
-        <w:rPr>
-          <w:sz w:val="20"/>
-          <w:szCs w:val="20"/>
-          <w14:ligatures w14:val="standard"/>
-        </w:rPr>
-        <w:t>.</w:t>
-      </w:r>
-    </w:p>
-    <w:p>
-      <w:pPr>
-        <w:pStyle w:val="Bibentry"/>
-        <w:jc w:val="left"/>
-        <w:rPr>
-          <w:sz w:val="20"/>
-          <w:szCs w:val="20"/>
-        </w:rPr>
-      </w:pPr>
-      <w:r>
-        <w:rPr>
-          <w:sz w:val="20"/>
-          <w:szCs w:val="20"/>
-          <w14:ligatures w14:val="standard"/>
-        </w:rPr>
-        <w:t>[4]</w:t>
-      </w:r>
-      <w:r>
-        <w:rPr>
-          <w:sz w:val="20"/>
-          <w:szCs w:val="20"/>
-          <w14:ligatures w14:val="standard"/>
-        </w:rPr>
-        <w:tab/>
-      </w:r>
-      <w:r>
-        <w:rPr>
-          <w:sz w:val="20"/>
-          <w:szCs w:val="20"/>
-        </w:rPr>
-        <w:t xml:space="preserve">R. </w:t>
-      </w:r>
-      <w:proofErr w:type="spellStart"/>
-      <w:r>
-        <w:rPr>
-          <w:sz w:val="20"/>
-          <w:szCs w:val="20"/>
-        </w:rPr>
-        <w:t>Katarya</w:t>
-      </w:r>
-      <w:proofErr w:type="spellEnd"/>
-      <w:r>
-        <w:rPr>
-          <w:sz w:val="20"/>
-          <w:szCs w:val="20"/>
-        </w:rPr>
-        <w:t xml:space="preserve"> and P. Srinivas, "Predicting Heart Disease at Early Stages using Machine Learning: A Survey," 2020 International Conference on Electronics and </w:t>
-      </w:r>
-      <w:r>
-        <w:rPr>
-          <w:sz w:val="20"/>
-          <w:szCs w:val="20"/>
-        </w:rPr>
-        <w:t xml:space="preserve">Sustainable Communication Systems (ICESC), 2020, pp. 302-305, </w:t>
-      </w:r>
-      <w:proofErr w:type="spellStart"/>
-      <w:r>
-        <w:rPr>
-          <w:sz w:val="20"/>
-          <w:szCs w:val="20"/>
-        </w:rPr>
-        <w:t>doi</w:t>
-      </w:r>
-      <w:proofErr w:type="spellEnd"/>
-      <w:r>
-        <w:rPr>
-          <w:sz w:val="20"/>
-          <w:szCs w:val="20"/>
-        </w:rPr>
-        <w:t>: 10.1109/ICESC48915.2020.9155586.</w:t>
-      </w:r>
-    </w:p>
-    <w:p>
-      <w:pPr>
-        <w:pStyle w:val="Bibentry"/>
-        <w:jc w:val="left"/>
-        <w:rPr>
-          <w:sz w:val="20"/>
-          <w:szCs w:val="20"/>
-        </w:rPr>
-      </w:pPr>
       <w:r>
         <w:rPr>
           <w:sz w:val="20"/>

</xml_diff>

<commit_message>
Additional changes to match final format
</commit_message>
<xml_diff>
--- a/docs/04_HeartDiseasePredictionAndRiskFactors_Part4.docx
+++ b/docs/04_HeartDiseasePredictionAndRiskFactors_Part4.docx
@@ -330,7 +330,6 @@
           <w:ilvl w:val="0"/>
           <w:numId w:val="40"/>
         </w:numPr>
-        <w:spacing w:before="200" w:after="20"/>
       </w:pPr>
       <w:r>
         <w:t>ABSTRACT</w:t>
@@ -408,10 +407,9 @@
           <w:ilvl w:val="0"/>
           <w:numId w:val="40"/>
         </w:numPr>
-        <w:spacing w:before="200" w:after="20"/>
-      </w:pPr>
-      <w:r>
-        <w:t>MOTIVATION</w:t>
+      </w:pPr>
+      <w:r>
+        <w:t>INTRODUCTION</w:t>
       </w:r>
     </w:p>
     <w:p>
@@ -2028,312 +2026,11 @@
     </w:p>
     <w:p>
       <w:pPr>
-        <w:pStyle w:val="KeyWordHead"/>
-        <w:numPr>
-          <w:ilvl w:val="0"/>
-          <w:numId w:val="40"/>
-        </w:numPr>
-        <w:rPr>
-          <w:sz w:val="24"/>
-          <w:szCs w:val="24"/>
-          <w:lang w:eastAsia="it-IT"/>
-          <w14:ligatures w14:val="standard"/>
-        </w:rPr>
-      </w:pPr>
-      <w:r>
-        <w:rPr>
-          <w:sz w:val="24"/>
-          <w:szCs w:val="24"/>
-          <w:lang w:eastAsia="it-IT"/>
-          <w14:ligatures w14:val="standard"/>
-        </w:rPr>
-        <w:t>MAIN TECHNIQUES APPLIED</w:t>
-      </w:r>
-    </w:p>
-    <w:p>
-      <w:pPr>
-        <w:pStyle w:val="KeyWords"/>
-        <w:spacing w:before="200" w:after="20" w:line="240" w:lineRule="auto"/>
-        <w:jc w:val="left"/>
-        <w:rPr>
-          <w:sz w:val="22"/>
-          <w:lang w:eastAsia="it-IT"/>
-          <w14:ligatures w14:val="standard"/>
-        </w:rPr>
-      </w:pPr>
-      <w:r>
-        <w:rPr>
-          <w:sz w:val="22"/>
-          <w:lang w:eastAsia="it-IT"/>
-          <w14:ligatures w14:val="standard"/>
-        </w:rPr>
-        <w:t xml:space="preserve">The first thing that </w:t>
-      </w:r>
-      <w:r>
-        <w:rPr>
-          <w:sz w:val="22"/>
-          <w:lang w:eastAsia="it-IT"/>
-          <w14:ligatures w14:val="standard"/>
-        </w:rPr>
-        <w:t xml:space="preserve">we did </w:t>
-      </w:r>
-      <w:r>
-        <w:rPr>
-          <w:sz w:val="22"/>
-          <w:lang w:eastAsia="it-IT"/>
-          <w14:ligatures w14:val="standard"/>
-        </w:rPr>
-        <w:t xml:space="preserve">for this section is create data bins that will be made from the variables at hand. These will look at variables like BMI, Sex, Age, Physical Health, or any of the other attributes that are listed in our data set. </w:t>
-      </w:r>
-      <w:r>
-        <w:rPr>
-          <w:sz w:val="22"/>
-          <w:lang w:eastAsia="it-IT"/>
-          <w14:ligatures w14:val="standard"/>
-        </w:rPr>
-        <w:t xml:space="preserve">The bins were created for each attribute. </w:t>
-      </w:r>
-      <w:proofErr w:type="spellStart"/>
-      <w:r>
-        <w:rPr>
-          <w:sz w:val="22"/>
-          <w:lang w:eastAsia="it-IT"/>
-          <w14:ligatures w14:val="standard"/>
-        </w:rPr>
-        <w:t>As</w:t>
-      </w:r>
-      <w:proofErr w:type="spellEnd"/>
-      <w:r>
-        <w:rPr>
-          <w:sz w:val="22"/>
-          <w:lang w:eastAsia="it-IT"/>
-          <w14:ligatures w14:val="standard"/>
-        </w:rPr>
-        <w:t xml:space="preserve"> for the data cleaning, it overall looks well organized and complete, it will mostly be checking for any missing data and making sure that all the data lines up with each other structurally.</w:t>
-      </w:r>
-    </w:p>
-    <w:p>
-      <w:pPr>
-        <w:pStyle w:val="KeyWords"/>
-        <w:spacing w:before="200" w:after="20" w:line="240" w:lineRule="auto"/>
-        <w:jc w:val="left"/>
-        <w:rPr>
-          <w:sz w:val="22"/>
-          <w:lang w:eastAsia="it-IT"/>
-          <w14:ligatures w14:val="standard"/>
-        </w:rPr>
-      </w:pPr>
-      <w:r>
-        <w:rPr>
-          <w:sz w:val="22"/>
-          <w:lang w:eastAsia="it-IT"/>
-          <w14:ligatures w14:val="standard"/>
-        </w:rPr>
-        <w:t>Once we create the bins from the variables, we then analyze</w:t>
-      </w:r>
-      <w:r>
-        <w:rPr>
-          <w:sz w:val="22"/>
-          <w:lang w:eastAsia="it-IT"/>
-          <w14:ligatures w14:val="standard"/>
-        </w:rPr>
-        <w:t>d</w:t>
-      </w:r>
-      <w:r>
-        <w:rPr>
-          <w:sz w:val="22"/>
-          <w:lang w:eastAsia="it-IT"/>
-          <w14:ligatures w14:val="standard"/>
-        </w:rPr>
-        <w:t xml:space="preserve"> the bins to see if we can create a model to predict heart disease based on the different variables. </w:t>
-      </w:r>
-      <w:r>
-        <w:rPr>
-          <w:sz w:val="22"/>
-          <w:lang w:eastAsia="it-IT"/>
-          <w14:ligatures w14:val="standard"/>
-        </w:rPr>
-        <w:t xml:space="preserve">We created graphs for the different variables to create visuals on how each variable effected the risk of heart disease or attacks. For this we used Python, Matplotlib, and seaborn. </w:t>
-      </w:r>
-    </w:p>
-    <w:p>
-      <w:pPr>
-        <w:pStyle w:val="KeyWords"/>
-        <w:spacing w:before="200" w:after="20" w:line="240" w:lineRule="auto"/>
-        <w:jc w:val="left"/>
-        <w:rPr>
-          <w:sz w:val="22"/>
-          <w:lang w:eastAsia="it-IT"/>
-          <w14:ligatures w14:val="standard"/>
-        </w:rPr>
-      </w:pPr>
-      <w:r>
-        <w:rPr>
-          <w:sz w:val="22"/>
-          <w:lang w:eastAsia="it-IT"/>
-          <w14:ligatures w14:val="standard"/>
-        </w:rPr>
-        <w:t>T</w:t>
-      </w:r>
-      <w:r>
-        <w:rPr>
-          <w:sz w:val="22"/>
-          <w:lang w:eastAsia="it-IT"/>
-          <w14:ligatures w14:val="standard"/>
-        </w:rPr>
-        <w:t xml:space="preserve">he best </w:t>
-      </w:r>
-      <w:r>
-        <w:rPr>
-          <w:sz w:val="22"/>
-          <w:lang w:eastAsia="it-IT"/>
-          <w14:ligatures w14:val="standard"/>
-        </w:rPr>
-        <w:t xml:space="preserve">classification </w:t>
-      </w:r>
-      <w:r>
-        <w:rPr>
-          <w:sz w:val="22"/>
-          <w:lang w:eastAsia="it-IT"/>
-          <w14:ligatures w14:val="standard"/>
-        </w:rPr>
-        <w:t>m</w:t>
-      </w:r>
-      <w:r>
-        <w:rPr>
-          <w:sz w:val="22"/>
-          <w:lang w:eastAsia="it-IT"/>
-          <w14:ligatures w14:val="standard"/>
-        </w:rPr>
-        <w:t>ethod</w:t>
-      </w:r>
-      <w:r>
-        <w:rPr>
-          <w:sz w:val="22"/>
-          <w:lang w:eastAsia="it-IT"/>
-          <w14:ligatures w14:val="standard"/>
-        </w:rPr>
-        <w:t xml:space="preserve"> </w:t>
-      </w:r>
-      <w:r>
-        <w:rPr>
-          <w:sz w:val="22"/>
-          <w:lang w:eastAsia="it-IT"/>
-          <w14:ligatures w14:val="standard"/>
-        </w:rPr>
-        <w:t>was</w:t>
-      </w:r>
-      <w:r>
-        <w:rPr>
-          <w:sz w:val="22"/>
-          <w:lang w:eastAsia="it-IT"/>
-          <w14:ligatures w14:val="standard"/>
-        </w:rPr>
-        <w:t xml:space="preserve"> a decision tree, </w:t>
-      </w:r>
-      <w:r>
-        <w:rPr>
-          <w:sz w:val="22"/>
-          <w:lang w:eastAsia="it-IT"/>
-          <w14:ligatures w14:val="standard"/>
-        </w:rPr>
-        <w:t xml:space="preserve">to build the decision tree, scikit was used within python. For this, the data was split into training and testing sets. Using scikit’s </w:t>
-      </w:r>
-      <w:proofErr w:type="spellStart"/>
-      <w:r>
-        <w:rPr>
-          <w:sz w:val="22"/>
-          <w:lang w:eastAsia="it-IT"/>
-          <w14:ligatures w14:val="standard"/>
-        </w:rPr>
-        <w:t>DecisionTreeClassifier</w:t>
-      </w:r>
-      <w:proofErr w:type="spellEnd"/>
-      <w:r>
-        <w:rPr>
-          <w:sz w:val="22"/>
-          <w:lang w:eastAsia="it-IT"/>
-          <w14:ligatures w14:val="standard"/>
-        </w:rPr>
-        <w:t xml:space="preserve">, it was able to be tuned by generating statistics, adjusting the </w:t>
-      </w:r>
-      <w:proofErr w:type="spellStart"/>
-      <w:r>
-        <w:rPr>
-          <w:sz w:val="22"/>
-          <w:lang w:eastAsia="it-IT"/>
-          <w14:ligatures w14:val="standard"/>
-        </w:rPr>
-        <w:t>max_depth</w:t>
-      </w:r>
-      <w:proofErr w:type="spellEnd"/>
-      <w:r>
-        <w:rPr>
-          <w:sz w:val="22"/>
-          <w:lang w:eastAsia="it-IT"/>
-          <w14:ligatures w14:val="standard"/>
-        </w:rPr>
-        <w:t xml:space="preserve"> and </w:t>
-      </w:r>
-      <w:proofErr w:type="spellStart"/>
-      <w:r>
-        <w:rPr>
-          <w:sz w:val="22"/>
-          <w:lang w:eastAsia="it-IT"/>
-          <w14:ligatures w14:val="standard"/>
-        </w:rPr>
-        <w:t>min_leaf_samples</w:t>
-      </w:r>
-      <w:proofErr w:type="spellEnd"/>
-      <w:r>
-        <w:rPr>
-          <w:sz w:val="22"/>
-          <w:lang w:eastAsia="it-IT"/>
-          <w14:ligatures w14:val="standard"/>
-        </w:rPr>
-        <w:t xml:space="preserve">, then repeating this process. This is how the model was trained. </w:t>
-      </w:r>
-    </w:p>
-    <w:p>
-      <w:pPr>
-        <w:pStyle w:val="KeyWords"/>
-        <w:spacing w:before="200" w:after="20" w:line="240" w:lineRule="auto"/>
-        <w:jc w:val="left"/>
-        <w:rPr>
-          <w:sz w:val="22"/>
-          <w:lang w:eastAsia="it-IT"/>
-          <w14:ligatures w14:val="standard"/>
-        </w:rPr>
-      </w:pPr>
-      <w:r>
-        <w:rPr>
-          <w:sz w:val="22"/>
-          <w:lang w:eastAsia="it-IT"/>
-          <w14:ligatures w14:val="standard"/>
-        </w:rPr>
-        <w:t>Looking at past reviews, this is a very studied topic, in some ways this will be a similar study to those done in the past in the case that this will be trying to predict heart disease based on certain variables. Also, when looking at prior studies, it looks like there may be similarities on strategies that we can use as a guide to analyze the data and then create a model for prediction. The difference in this project, is that additional derived attributes will be analyzed to see if it is able to find a better predictor of heart disease.</w:t>
-      </w:r>
-    </w:p>
-    <w:p>
-      <w:pPr>
-        <w:pStyle w:val="KeyWords"/>
-        <w:spacing w:before="200" w:after="20" w:line="240" w:lineRule="auto"/>
-        <w:jc w:val="left"/>
-        <w:rPr>
-          <w:sz w:val="22"/>
-          <w:lang w:eastAsia="it-IT"/>
-          <w14:ligatures w14:val="standard"/>
-        </w:rPr>
-      </w:pPr>
-    </w:p>
-    <w:p>
-      <w:pPr>
         <w:pStyle w:val="AbsHead"/>
         <w:numPr>
           <w:ilvl w:val="0"/>
           <w:numId w:val="40"/>
         </w:numPr>
-        <w:spacing w:before="200" w:after="20"/>
       </w:pPr>
       <w:r>
         <w:t>DATASET</w:t>
@@ -3028,7 +2725,6 @@
               </w:rPr>
             </w:pPr>
             <w:r>
-              <w:lastRenderedPageBreak/>
               <w:t>Fruits</w:t>
             </w:r>
           </w:p>
@@ -3492,7 +3188,11 @@
               </w:rPr>
             </w:pPr>
             <w:r>
-              <w:t>Difficulty walking or climbing stairs</w:t>
+              <w:t xml:space="preserve">Difficulty walking or </w:t>
+            </w:r>
+            <w:r>
+              <w:lastRenderedPageBreak/>
+              <w:t>climbing stairs</w:t>
             </w:r>
           </w:p>
         </w:tc>
@@ -3508,6 +3208,7 @@
               </w:rPr>
             </w:pPr>
             <w:r>
+              <w:lastRenderedPageBreak/>
               <w:t>Binary</w:t>
             </w:r>
           </w:p>
@@ -3774,6 +3475,463 @@
     </w:p>
     <w:p>
       <w:pPr>
+        <w:pStyle w:val="KeyWordHead"/>
+        <w:numPr>
+          <w:ilvl w:val="0"/>
+          <w:numId w:val="40"/>
+        </w:numPr>
+        <w:rPr>
+          <w:sz w:val="24"/>
+          <w:szCs w:val="24"/>
+          <w:lang w:eastAsia="it-IT"/>
+          <w14:ligatures w14:val="standard"/>
+        </w:rPr>
+      </w:pPr>
+      <w:r>
+        <w:rPr>
+          <w:sz w:val="24"/>
+          <w:szCs w:val="24"/>
+          <w:lang w:eastAsia="it-IT"/>
+          <w14:ligatures w14:val="standard"/>
+        </w:rPr>
+        <w:t>MAIN TECHNIQUES APPLIED</w:t>
+      </w:r>
+    </w:p>
+    <w:p>
+      <w:pPr>
+        <w:pStyle w:val="KeyWords"/>
+        <w:spacing w:before="200" w:after="20" w:line="240" w:lineRule="auto"/>
+        <w:jc w:val="left"/>
+        <w:rPr>
+          <w:sz w:val="22"/>
+          <w:lang w:eastAsia="it-IT"/>
+          <w14:ligatures w14:val="standard"/>
+        </w:rPr>
+      </w:pPr>
+      <w:r>
+        <w:rPr>
+          <w:sz w:val="22"/>
+          <w:lang w:eastAsia="it-IT"/>
+          <w14:ligatures w14:val="standard"/>
+        </w:rPr>
+        <w:t xml:space="preserve">The first thing that </w:t>
+      </w:r>
+      <w:r>
+        <w:rPr>
+          <w:sz w:val="22"/>
+          <w:lang w:eastAsia="it-IT"/>
+          <w14:ligatures w14:val="standard"/>
+        </w:rPr>
+        <w:t xml:space="preserve">we did </w:t>
+      </w:r>
+      <w:r>
+        <w:rPr>
+          <w:sz w:val="22"/>
+          <w:lang w:eastAsia="it-IT"/>
+          <w14:ligatures w14:val="standard"/>
+        </w:rPr>
+        <w:t xml:space="preserve">for this section is create data bins that will be made from the variables at hand. These will look at variables like BMI, Sex, Age, Physical Health, or any of the other attributes that are listed in our data set. </w:t>
+      </w:r>
+      <w:r>
+        <w:rPr>
+          <w:sz w:val="22"/>
+          <w:lang w:eastAsia="it-IT"/>
+          <w14:ligatures w14:val="standard"/>
+        </w:rPr>
+        <w:t xml:space="preserve">The bins were created for each attribute. </w:t>
+      </w:r>
+      <w:r>
+        <w:rPr>
+          <w:sz w:val="22"/>
+          <w:lang w:eastAsia="it-IT"/>
+          <w14:ligatures w14:val="standard"/>
+        </w:rPr>
+        <w:t>As for the data cleaning, it overall looks well organized and complete, it will mostly be checking for any missing data and making sure that all the data lines up with each other structurally.</w:t>
+      </w:r>
+      <w:r>
+        <w:rPr>
+          <w:sz w:val="22"/>
+          <w:lang w:eastAsia="it-IT"/>
+          <w14:ligatures w14:val="standard"/>
+        </w:rPr>
+        <w:t xml:space="preserve"> T</w:t>
+      </w:r>
+      <w:r>
+        <w:rPr>
+          <w:sz w:val="22"/>
+          <w:lang w:eastAsia="it-IT"/>
+          <w14:ligatures w14:val="standard"/>
+        </w:rPr>
+        <w:t xml:space="preserve">he majority of the data we are using is binary, meaning no manipulation or cleaning was required to modify into a useable format. Of the data that was found in an ordinal format, BMI, Age, Education, Income, </w:t>
+      </w:r>
+      <w:proofErr w:type="spellStart"/>
+      <w:r>
+        <w:rPr>
+          <w:sz w:val="22"/>
+          <w:lang w:eastAsia="it-IT"/>
+          <w14:ligatures w14:val="standard"/>
+        </w:rPr>
+        <w:t>MentHlth</w:t>
+      </w:r>
+      <w:proofErr w:type="spellEnd"/>
+      <w:r>
+        <w:rPr>
+          <w:sz w:val="22"/>
+          <w:lang w:eastAsia="it-IT"/>
+          <w14:ligatures w14:val="standard"/>
+        </w:rPr>
+        <w:t xml:space="preserve"> (Mental Health), and </w:t>
+      </w:r>
+      <w:proofErr w:type="spellStart"/>
+      <w:r>
+        <w:rPr>
+          <w:sz w:val="22"/>
+          <w:lang w:eastAsia="it-IT"/>
+          <w14:ligatures w14:val="standard"/>
+        </w:rPr>
+        <w:t>PhysHlth</w:t>
+      </w:r>
+      <w:proofErr w:type="spellEnd"/>
+      <w:r>
+        <w:rPr>
+          <w:sz w:val="22"/>
+          <w:lang w:eastAsia="it-IT"/>
+          <w14:ligatures w14:val="standard"/>
+        </w:rPr>
+        <w:t xml:space="preserve"> (Physical Health), only some had to be reduced. The main format for reducing the data that we implemented was binning the data into groups to make it easier to work with. Those attributes that were binned were </w:t>
+      </w:r>
+      <w:proofErr w:type="spellStart"/>
+      <w:r>
+        <w:rPr>
+          <w:sz w:val="22"/>
+          <w:lang w:eastAsia="it-IT"/>
+          <w14:ligatures w14:val="standard"/>
+        </w:rPr>
+        <w:t>BMI_bin</w:t>
+      </w:r>
+      <w:proofErr w:type="spellEnd"/>
+      <w:r>
+        <w:rPr>
+          <w:sz w:val="22"/>
+          <w:lang w:eastAsia="it-IT"/>
+          <w14:ligatures w14:val="standard"/>
+        </w:rPr>
+        <w:t xml:space="preserve">, </w:t>
+      </w:r>
+      <w:proofErr w:type="spellStart"/>
+      <w:r>
+        <w:rPr>
+          <w:sz w:val="22"/>
+          <w:lang w:eastAsia="it-IT"/>
+          <w14:ligatures w14:val="standard"/>
+        </w:rPr>
+        <w:t>MentHlth_bin</w:t>
+      </w:r>
+      <w:proofErr w:type="spellEnd"/>
+      <w:r>
+        <w:rPr>
+          <w:sz w:val="22"/>
+          <w:lang w:eastAsia="it-IT"/>
+          <w14:ligatures w14:val="standard"/>
+        </w:rPr>
+        <w:t xml:space="preserve">, </w:t>
+      </w:r>
+      <w:proofErr w:type="spellStart"/>
+      <w:r>
+        <w:rPr>
+          <w:sz w:val="22"/>
+          <w:lang w:eastAsia="it-IT"/>
+          <w14:ligatures w14:val="standard"/>
+        </w:rPr>
+        <w:t>PhysHlth_bin</w:t>
+      </w:r>
+      <w:proofErr w:type="spellEnd"/>
+      <w:r>
+        <w:rPr>
+          <w:sz w:val="22"/>
+          <w:lang w:eastAsia="it-IT"/>
+          <w14:ligatures w14:val="standard"/>
+        </w:rPr>
+        <w:t xml:space="preserve"> and </w:t>
+      </w:r>
+      <w:proofErr w:type="spellStart"/>
+      <w:r>
+        <w:rPr>
+          <w:sz w:val="22"/>
+          <w:lang w:eastAsia="it-IT"/>
+          <w14:ligatures w14:val="standard"/>
+        </w:rPr>
+        <w:t>Diabetes_bin</w:t>
+      </w:r>
+      <w:proofErr w:type="spellEnd"/>
+      <w:r>
+        <w:rPr>
+          <w:sz w:val="22"/>
+          <w:lang w:eastAsia="it-IT"/>
+          <w14:ligatures w14:val="standard"/>
+        </w:rPr>
+        <w:t>. The BMI bin was reduced into underweight (BMI of &lt;18.5),</w:t>
+      </w:r>
+      <w:r>
+        <w:rPr>
+          <w:sz w:val="22"/>
+          <w:lang w:eastAsia="it-IT"/>
+          <w14:ligatures w14:val="standard"/>
+        </w:rPr>
+        <w:t xml:space="preserve"> </w:t>
+      </w:r>
+      <w:r>
+        <w:rPr>
+          <w:sz w:val="22"/>
+          <w:lang w:eastAsia="it-IT"/>
+          <w14:ligatures w14:val="standard"/>
+        </w:rPr>
+        <w:t>Overweight (BMI of 25 – 29.9) and Overweight (BMI &gt;30.0). Mental Health was binned into low representing less than 10 days, medium being 11-20 days, and 21 plus days being binned as high. Physical health was binned in a similar fashion as mental health. Diabetes was turned into a binary of either being yes or no to represent the presence or lack thereof of diabetes.</w:t>
+      </w:r>
+    </w:p>
+    <w:p>
+      <w:pPr>
+        <w:pStyle w:val="KeyWords"/>
+        <w:spacing w:before="200" w:after="20" w:line="240" w:lineRule="auto"/>
+        <w:jc w:val="left"/>
+        <w:rPr>
+          <w:sz w:val="22"/>
+          <w:lang w:eastAsia="it-IT"/>
+          <w14:ligatures w14:val="standard"/>
+        </w:rPr>
+      </w:pPr>
+      <w:r>
+        <w:rPr>
+          <w:sz w:val="22"/>
+          <w:lang w:eastAsia="it-IT"/>
+          <w14:ligatures w14:val="standard"/>
+        </w:rPr>
+        <w:t xml:space="preserve">Once we create the bins from the variables, we then </w:t>
+      </w:r>
+      <w:r>
+        <w:rPr>
+          <w:sz w:val="22"/>
+          <w:lang w:eastAsia="it-IT"/>
+          <w14:ligatures w14:val="standard"/>
+        </w:rPr>
+        <w:t xml:space="preserve">ran a preliminary analysis </w:t>
+      </w:r>
+      <w:proofErr w:type="gramStart"/>
+      <w:r>
+        <w:rPr>
+          <w:sz w:val="22"/>
+          <w:lang w:eastAsia="it-IT"/>
+          <w14:ligatures w14:val="standard"/>
+        </w:rPr>
+        <w:t xml:space="preserve">of </w:t>
+      </w:r>
+      <w:r>
+        <w:rPr>
+          <w:sz w:val="22"/>
+          <w:lang w:eastAsia="it-IT"/>
+          <w14:ligatures w14:val="standard"/>
+        </w:rPr>
+        <w:t xml:space="preserve"> the</w:t>
+      </w:r>
+      <w:proofErr w:type="gramEnd"/>
+      <w:r>
+        <w:rPr>
+          <w:sz w:val="22"/>
+          <w:lang w:eastAsia="it-IT"/>
+          <w14:ligatures w14:val="standard"/>
+        </w:rPr>
+        <w:t xml:space="preserve"> </w:t>
+      </w:r>
+      <w:r>
+        <w:rPr>
+          <w:sz w:val="22"/>
+          <w:lang w:eastAsia="it-IT"/>
+          <w14:ligatures w14:val="standard"/>
+        </w:rPr>
+        <w:t>attributes</w:t>
+      </w:r>
+      <w:r>
+        <w:rPr>
+          <w:sz w:val="22"/>
+          <w:lang w:eastAsia="it-IT"/>
+          <w14:ligatures w14:val="standard"/>
+        </w:rPr>
+        <w:t xml:space="preserve"> to see if we can create a model to predict heart disease based on the different variables. </w:t>
+      </w:r>
+      <w:r>
+        <w:rPr>
+          <w:sz w:val="22"/>
+          <w:lang w:eastAsia="it-IT"/>
+          <w14:ligatures w14:val="standard"/>
+        </w:rPr>
+        <w:t xml:space="preserve">We created graphs for the different variables to create visuals on how each variable effected the risk of heart disease or attacks. For this we used Python, Matplotlib, and seaborn. </w:t>
+      </w:r>
+    </w:p>
+    <w:p>
+      <w:pPr>
+        <w:pStyle w:val="KeyWords"/>
+        <w:spacing w:before="200" w:after="20" w:line="240" w:lineRule="auto"/>
+        <w:jc w:val="left"/>
+        <w:rPr>
+          <w:sz w:val="22"/>
+          <w:lang w:eastAsia="it-IT"/>
+          <w14:ligatures w14:val="standard"/>
+        </w:rPr>
+      </w:pPr>
+      <w:r>
+        <w:rPr>
+          <w:sz w:val="22"/>
+          <w:lang w:eastAsia="it-IT"/>
+          <w14:ligatures w14:val="standard"/>
+        </w:rPr>
+        <w:t>T</w:t>
+      </w:r>
+      <w:r>
+        <w:rPr>
+          <w:sz w:val="22"/>
+          <w:lang w:eastAsia="it-IT"/>
+          <w14:ligatures w14:val="standard"/>
+        </w:rPr>
+        <w:t xml:space="preserve">he best </w:t>
+      </w:r>
+      <w:r>
+        <w:rPr>
+          <w:sz w:val="22"/>
+          <w:lang w:eastAsia="it-IT"/>
+          <w14:ligatures w14:val="standard"/>
+        </w:rPr>
+        <w:t xml:space="preserve">classification </w:t>
+      </w:r>
+      <w:r>
+        <w:rPr>
+          <w:sz w:val="22"/>
+          <w:lang w:eastAsia="it-IT"/>
+          <w14:ligatures w14:val="standard"/>
+        </w:rPr>
+        <w:t>m</w:t>
+      </w:r>
+      <w:r>
+        <w:rPr>
+          <w:sz w:val="22"/>
+          <w:lang w:eastAsia="it-IT"/>
+          <w14:ligatures w14:val="standard"/>
+        </w:rPr>
+        <w:t>ethod</w:t>
+      </w:r>
+      <w:r>
+        <w:rPr>
+          <w:sz w:val="22"/>
+          <w:lang w:eastAsia="it-IT"/>
+          <w14:ligatures w14:val="standard"/>
+        </w:rPr>
+        <w:t xml:space="preserve"> </w:t>
+      </w:r>
+      <w:r>
+        <w:rPr>
+          <w:sz w:val="22"/>
+          <w:lang w:eastAsia="it-IT"/>
+          <w14:ligatures w14:val="standard"/>
+        </w:rPr>
+        <w:t>was</w:t>
+      </w:r>
+      <w:r>
+        <w:rPr>
+          <w:sz w:val="22"/>
+          <w:lang w:eastAsia="it-IT"/>
+          <w14:ligatures w14:val="standard"/>
+        </w:rPr>
+        <w:t xml:space="preserve"> a decision tree, </w:t>
+      </w:r>
+      <w:r>
+        <w:rPr>
+          <w:sz w:val="22"/>
+          <w:lang w:eastAsia="it-IT"/>
+          <w14:ligatures w14:val="standard"/>
+        </w:rPr>
+        <w:t xml:space="preserve">to build the decision tree, scikit was used within python. For this, the data was split into training and testing sets. Using scikit’s </w:t>
+      </w:r>
+      <w:proofErr w:type="spellStart"/>
+      <w:r>
+        <w:rPr>
+          <w:sz w:val="22"/>
+          <w:lang w:eastAsia="it-IT"/>
+          <w14:ligatures w14:val="standard"/>
+        </w:rPr>
+        <w:t>DecisionTreeClassifier</w:t>
+      </w:r>
+      <w:proofErr w:type="spellEnd"/>
+      <w:r>
+        <w:rPr>
+          <w:sz w:val="22"/>
+          <w:lang w:eastAsia="it-IT"/>
+          <w14:ligatures w14:val="standard"/>
+        </w:rPr>
+        <w:t xml:space="preserve">, it was able to be tuned by generating statistics, adjusting the </w:t>
+      </w:r>
+      <w:proofErr w:type="spellStart"/>
+      <w:r>
+        <w:rPr>
+          <w:sz w:val="22"/>
+          <w:lang w:eastAsia="it-IT"/>
+          <w14:ligatures w14:val="standard"/>
+        </w:rPr>
+        <w:t>max_depth</w:t>
+      </w:r>
+      <w:proofErr w:type="spellEnd"/>
+      <w:r>
+        <w:rPr>
+          <w:sz w:val="22"/>
+          <w:lang w:eastAsia="it-IT"/>
+          <w14:ligatures w14:val="standard"/>
+        </w:rPr>
+        <w:t xml:space="preserve"> and </w:t>
+      </w:r>
+      <w:proofErr w:type="spellStart"/>
+      <w:r>
+        <w:rPr>
+          <w:sz w:val="22"/>
+          <w:lang w:eastAsia="it-IT"/>
+          <w14:ligatures w14:val="standard"/>
+        </w:rPr>
+        <w:t>min_leaf_samples</w:t>
+      </w:r>
+      <w:proofErr w:type="spellEnd"/>
+      <w:r>
+        <w:rPr>
+          <w:sz w:val="22"/>
+          <w:lang w:eastAsia="it-IT"/>
+          <w14:ligatures w14:val="standard"/>
+        </w:rPr>
+        <w:t xml:space="preserve">, then repeating this process. This is how the model was trained. </w:t>
+      </w:r>
+    </w:p>
+    <w:p>
+      <w:pPr>
+        <w:pStyle w:val="KeyWords"/>
+        <w:spacing w:before="200" w:after="20" w:line="240" w:lineRule="auto"/>
+        <w:jc w:val="left"/>
+        <w:rPr>
+          <w:sz w:val="22"/>
+          <w:lang w:eastAsia="it-IT"/>
+          <w14:ligatures w14:val="standard"/>
+        </w:rPr>
+      </w:pPr>
+      <w:r>
+        <w:rPr>
+          <w:sz w:val="22"/>
+          <w:lang w:eastAsia="it-IT"/>
+          <w14:ligatures w14:val="standard"/>
+        </w:rPr>
+        <w:t>Looking at past reviews, this is a very studied topic, in some ways this will be a similar study to those done in the past in the case that this will be trying to predict heart disease based on certain variables. Also, when looking at prior studies, it looks like there may be similarities on strategies that we can use as a guide to analyze the data and then create a model for prediction. The difference in this project, is that additional derived attributes will be analyzed to see if it is able to find a better predictor of heart disease.</w:t>
+      </w:r>
+    </w:p>
+    <w:p>
+      <w:pPr>
+        <w:pStyle w:val="AbsHead"/>
+      </w:pPr>
+    </w:p>
+    <w:p>
+      <w:pPr>
         <w:pStyle w:val="AbsHead"/>
         <w:numPr>
           <w:ilvl w:val="0"/>
@@ -3853,7 +4011,11 @@
         <w:t xml:space="preserve"> data to be entered then classified by the model</w:t>
       </w:r>
       <w:r>
-        <w:t xml:space="preserve">, providing the patient with information regarding their heart disease risk given input. </w:t>
+        <w:t xml:space="preserve">, providing the patient with </w:t>
+      </w:r>
+      <w:r>
+        <w:lastRenderedPageBreak/>
+        <w:t xml:space="preserve">information regarding their heart disease risk given input. </w:t>
       </w:r>
     </w:p>
     <w:p>
@@ -3908,6 +4070,20 @@
       </w:r>
       <w:r>
         <w:t>.</w:t>
+      </w:r>
+    </w:p>
+    <w:p>
+      <w:pPr>
+        <w:pStyle w:val="ReferenceHead"/>
+      </w:pPr>
+      <w:r>
+        <w:t>Th</w:t>
+      </w:r>
+      <w:r>
+        <w:t>e web application will</w:t>
+      </w:r>
+      <w:r>
+        <w:t xml:space="preserve"> be achieved using Flask Python Web Framework, HTML, and CSS as well as the python code that was generated based on the decision tree generated.</w:t>
       </w:r>
     </w:p>
     <w:p>
@@ -3983,7 +4159,6 @@
               </w:rPr>
             </w:pPr>
             <w:r>
-              <w:lastRenderedPageBreak/>
               <w:t>Matplotlib</w:t>
             </w:r>
           </w:p>
@@ -4255,305 +4430,6 @@
     <w:p>
       <w:pPr>
         <w:pStyle w:val="ReferenceHead"/>
-        <w:numPr>
-          <w:ilvl w:val="1"/>
-          <w:numId w:val="41"/>
-        </w:numPr>
-        <w:rPr>
-          <w:bCs w:val="0"/>
-          <w:i/>
-          <w:iCs/>
-          <w:sz w:val="24"/>
-          <w:szCs w:val="24"/>
-        </w:rPr>
-      </w:pPr>
-      <w:r>
-        <w:rPr>
-          <w:bCs w:val="0"/>
-          <w:i/>
-          <w:iCs/>
-          <w:sz w:val="24"/>
-          <w:szCs w:val="24"/>
-        </w:rPr>
-        <w:t>Milestones Completed</w:t>
-      </w:r>
-    </w:p>
-    <w:p>
-      <w:pPr>
-        <w:pStyle w:val="ReferenceHead"/>
-        <w:ind w:left="360"/>
-        <w:rPr>
-          <w:bCs w:val="0"/>
-        </w:rPr>
-      </w:pPr>
-      <w:r>
-        <w:rPr>
-          <w:bCs w:val="0"/>
-        </w:rPr>
-        <w:t>As of November 28</w:t>
-      </w:r>
-      <w:r>
-        <w:rPr>
-          <w:bCs w:val="0"/>
-          <w:vertAlign w:val="superscript"/>
-        </w:rPr>
-        <w:t>th</w:t>
-      </w:r>
-      <w:r>
-        <w:rPr>
-          <w:bCs w:val="0"/>
-        </w:rPr>
-        <w:t>, 2022, data cleaning and binning has been completed</w:t>
-      </w:r>
-      <w:r>
-        <w:rPr>
-          <w:bCs w:val="0"/>
-        </w:rPr>
-        <w:t xml:space="preserve">. The majority of the data we are using is binary, meaning no manipulation or cleaning was required to modify into a useable format. </w:t>
-      </w:r>
-      <w:r>
-        <w:rPr>
-          <w:bCs w:val="0"/>
-        </w:rPr>
-        <w:t>Of the d</w:t>
-      </w:r>
-      <w:r>
-        <w:rPr>
-          <w:bCs w:val="0"/>
-        </w:rPr>
-        <w:t>ata that was found in an ordinal format</w:t>
-      </w:r>
-      <w:r>
-        <w:rPr>
-          <w:bCs w:val="0"/>
-        </w:rPr>
-        <w:t xml:space="preserve">, BMI, Age, Education, Income, </w:t>
-      </w:r>
-      <w:proofErr w:type="spellStart"/>
-      <w:r>
-        <w:rPr>
-          <w:bCs w:val="0"/>
-        </w:rPr>
-        <w:t>MentHlth</w:t>
-      </w:r>
-      <w:proofErr w:type="spellEnd"/>
-      <w:r>
-        <w:rPr>
-          <w:bCs w:val="0"/>
-        </w:rPr>
-        <w:t xml:space="preserve"> (Mental Health), and </w:t>
-      </w:r>
-      <w:proofErr w:type="spellStart"/>
-      <w:r>
-        <w:rPr>
-          <w:bCs w:val="0"/>
-        </w:rPr>
-        <w:t>PhysHlth</w:t>
-      </w:r>
-      <w:proofErr w:type="spellEnd"/>
-      <w:r>
-        <w:rPr>
-          <w:bCs w:val="0"/>
-        </w:rPr>
-        <w:t xml:space="preserve"> (Physical Health), </w:t>
-      </w:r>
-      <w:r>
-        <w:rPr>
-          <w:bCs w:val="0"/>
-        </w:rPr>
-        <w:t>only some had to be reduced. Th</w:t>
-      </w:r>
-      <w:r>
-        <w:rPr>
-          <w:bCs w:val="0"/>
-        </w:rPr>
-        <w:t xml:space="preserve">e main format for reducing the data that we implemented was binning the data into groups to make it easier to work with. </w:t>
-      </w:r>
-      <w:r>
-        <w:rPr>
-          <w:bCs w:val="0"/>
-        </w:rPr>
-        <w:t xml:space="preserve">Those attributes that were binned were </w:t>
-      </w:r>
-      <w:proofErr w:type="spellStart"/>
-      <w:r>
-        <w:rPr>
-          <w:bCs w:val="0"/>
-        </w:rPr>
-        <w:t>BMI_bin</w:t>
-      </w:r>
-      <w:proofErr w:type="spellEnd"/>
-      <w:r>
-        <w:rPr>
-          <w:bCs w:val="0"/>
-        </w:rPr>
-        <w:t xml:space="preserve">, </w:t>
-      </w:r>
-      <w:proofErr w:type="spellStart"/>
-      <w:r>
-        <w:rPr>
-          <w:bCs w:val="0"/>
-        </w:rPr>
-        <w:t>MentHlth_bin</w:t>
-      </w:r>
-      <w:proofErr w:type="spellEnd"/>
-      <w:r>
-        <w:rPr>
-          <w:bCs w:val="0"/>
-        </w:rPr>
-        <w:t xml:space="preserve">, </w:t>
-      </w:r>
-      <w:proofErr w:type="spellStart"/>
-      <w:r>
-        <w:rPr>
-          <w:bCs w:val="0"/>
-        </w:rPr>
-        <w:t>PhysHlth_bin</w:t>
-      </w:r>
-      <w:proofErr w:type="spellEnd"/>
-      <w:r>
-        <w:rPr>
-          <w:bCs w:val="0"/>
-        </w:rPr>
-        <w:t xml:space="preserve"> and </w:t>
-      </w:r>
-      <w:proofErr w:type="spellStart"/>
-      <w:r>
-        <w:rPr>
-          <w:bCs w:val="0"/>
-        </w:rPr>
-        <w:t>Diabetes_bin</w:t>
-      </w:r>
-      <w:proofErr w:type="spellEnd"/>
-      <w:r>
-        <w:rPr>
-          <w:bCs w:val="0"/>
-        </w:rPr>
-        <w:t xml:space="preserve">. The BMI bin was reduced into underweight (BMI of &lt;18.5), healthy weight, (BMI of 18.5 – 24.9), Overweight (BMI of 25 – 29.9) and Overweight (BMI &gt;30.0). </w:t>
-      </w:r>
-      <w:r>
-        <w:rPr>
-          <w:bCs w:val="0"/>
-        </w:rPr>
-        <w:t>Mental Health was binned into low representing less than 10 days, medium being 11-20 days, and 21 plus days being binned as high. Physical health was binned in a similar fashion as mental health. Diabetes was turned into a binary of either being yes or no to represent the presence or lack thereof of diabetes.</w:t>
-      </w:r>
-      <w:r>
-        <w:rPr>
-          <w:bCs w:val="0"/>
-        </w:rPr>
-        <w:t xml:space="preserve"> Preliminary analysis was done through graphing various aspects of the data by using </w:t>
-      </w:r>
-      <w:r>
-        <w:rPr>
-          <w:bCs w:val="0"/>
-        </w:rPr>
-        <w:t>Matplotlib</w:t>
-      </w:r>
-      <w:r>
-        <w:rPr>
-          <w:bCs w:val="0"/>
-        </w:rPr>
-        <w:t>.</w:t>
-      </w:r>
-      <w:r>
-        <w:rPr>
-          <w:bCs w:val="0"/>
-        </w:rPr>
-        <w:t xml:space="preserve"> This graphing and visual insights have </w:t>
-      </w:r>
-      <w:r>
-        <w:rPr>
-          <w:bCs w:val="0"/>
-        </w:rPr>
-        <w:t>led</w:t>
-      </w:r>
-      <w:r>
-        <w:rPr>
-          <w:bCs w:val="0"/>
-        </w:rPr>
-        <w:t xml:space="preserve"> us to using </w:t>
-      </w:r>
-      <w:r>
-        <w:rPr>
-          <w:bCs w:val="0"/>
-        </w:rPr>
-        <w:t>a decision tree</w:t>
-      </w:r>
-      <w:r>
-        <w:rPr>
-          <w:bCs w:val="0"/>
-        </w:rPr>
-        <w:t xml:space="preserve"> </w:t>
-      </w:r>
-      <w:r>
-        <w:rPr>
-          <w:bCs w:val="0"/>
-        </w:rPr>
-        <w:t>to</w:t>
-      </w:r>
-      <w:r>
-        <w:rPr>
-          <w:bCs w:val="0"/>
-        </w:rPr>
-        <w:t xml:space="preserve"> visualize the majority binary data.</w:t>
-      </w:r>
-    </w:p>
-    <w:p>
-      <w:pPr>
-        <w:pStyle w:val="ReferenceHead"/>
-        <w:numPr>
-          <w:ilvl w:val="1"/>
-          <w:numId w:val="41"/>
-        </w:numPr>
-        <w:rPr>
-          <w:bCs w:val="0"/>
-          <w:i/>
-          <w:iCs/>
-          <w:sz w:val="24"/>
-          <w:szCs w:val="24"/>
-        </w:rPr>
-      </w:pPr>
-      <w:r>
-        <w:rPr>
-          <w:bCs w:val="0"/>
-          <w:i/>
-          <w:iCs/>
-          <w:sz w:val="24"/>
-          <w:szCs w:val="24"/>
-        </w:rPr>
-        <w:t>Milestones To-Do</w:t>
-      </w:r>
-    </w:p>
-    <w:p>
-      <w:pPr>
-        <w:pStyle w:val="ReferenceHead"/>
-        <w:rPr>
-          <w:b/>
-        </w:rPr>
-      </w:pPr>
-      <w:r>
-        <w:rPr>
-          <w:bCs w:val="0"/>
-        </w:rPr>
-        <w:t xml:space="preserve">Refining the model and massaging it into a format that can be more easily applied </w:t>
-      </w:r>
-      <w:r>
-        <w:rPr>
-          <w:bCs w:val="0"/>
-        </w:rPr>
-        <w:t>is the next step. The end goal is a small web application that allows users to input their responses to the heart disease factors with a result showing the prediction for that user’s heart disease potential. This will be achieved using Flask Python Web Framework, HTML, and CSS as well as the python code that was generated based on the decision tree generated. This will help us achieve the goal of making this information, that being the application of the modeling, more digestible to those not directly involved with the research and generation of the models. Compiling this information into a slide deck to present on is the following step. This will involve taking th</w:t>
-      </w:r>
-      <w:r>
-        <w:rPr>
-          <w:bCs w:val="0"/>
-        </w:rPr>
-        <w:t>is report and collecting the most important information that helps outline the beginning to end process as well as conveying our original goal, making this information more accessible. Final steps will include cleaning of the repository, creating a more in-depth README section for future visitors, and creating the video presentation of the slides that we created showcasing the work that we have done.</w:t>
-      </w:r>
-    </w:p>
-    <w:p>
-      <w:pPr>
-        <w:pStyle w:val="ReferenceHead"/>
-        <w:ind w:left="216"/>
         <w:rPr>
           <w:b/>
         </w:rPr>
@@ -4592,7 +4468,6 @@
         <w:rPr>
           <w:noProof/>
         </w:rPr>
-        <w:lastRenderedPageBreak/>
         <w:drawing>
           <wp:anchor distT="0" distB="0" distL="114300" distR="114300" simplePos="0" relativeHeight="251661312" behindDoc="1" locked="0" layoutInCell="1" allowOverlap="1" wp14:anchorId="49A1D39B" wp14:editId="6A6DA83A">
             <wp:simplePos x="0" y="0"/>
@@ -4681,6 +4556,7 @@
         <w:rPr>
           <w:noProof/>
         </w:rPr>
+        <w:lastRenderedPageBreak/>
         <w:drawing>
           <wp:anchor distT="0" distB="0" distL="114300" distR="114300" simplePos="0" relativeHeight="251663360" behindDoc="1" locked="0" layoutInCell="1" allowOverlap="1" wp14:anchorId="7F14FC6D" wp14:editId="6DEDF9EB">
             <wp:simplePos x="0" y="0"/>
@@ -4852,7 +4728,6 @@
         <w:rPr>
           <w:noProof/>
         </w:rPr>
-        <w:lastRenderedPageBreak/>
         <w:drawing>
           <wp:anchor distT="0" distB="0" distL="114300" distR="114300" simplePos="0" relativeHeight="251667456" behindDoc="1" locked="0" layoutInCell="1" allowOverlap="1" wp14:anchorId="4FA0E7C0" wp14:editId="13E0833D">
             <wp:simplePos x="0" y="0"/>
@@ -5118,7 +4993,15 @@
           <w:sz w:val="22"/>
           <w:szCs w:val="28"/>
         </w:rPr>
-        <w:t>The graphs above show the comparison of certain attributes compared to whether or not a personal has or does not have heart disease. It shows one of four outcomes: (</w:t>
+        <w:t xml:space="preserve">The graphs above show the comparison of certain </w:t>
+      </w:r>
+      <w:r>
+        <w:rPr>
+          <w:sz w:val="22"/>
+          <w:szCs w:val="28"/>
+        </w:rPr>
+        <w:lastRenderedPageBreak/>
+        <w:t>attributes compared to whether or not a personal has or does not have heart disease. It shows one of four outcomes: (</w:t>
       </w:r>
       <w:proofErr w:type="spellStart"/>
       <w:proofErr w:type="gramStart"/>
@@ -5168,14 +5051,7 @@
           <w:sz w:val="22"/>
           <w:szCs w:val="28"/>
         </w:rPr>
-        <w:t xml:space="preserve">), or </w:t>
-      </w:r>
-      <w:r>
-        <w:rPr>
-          <w:sz w:val="22"/>
-          <w:szCs w:val="28"/>
-        </w:rPr>
-        <w:t>(</w:t>
+        <w:t>), or (</w:t>
       </w:r>
       <w:proofErr w:type="spellStart"/>
       <w:r>
@@ -5768,6 +5644,7 @@
         <w:rPr>
           <w:noProof/>
         </w:rPr>
+        <w:lastRenderedPageBreak/>
         <w:drawing>
           <wp:anchor distT="0" distB="0" distL="114300" distR="114300" simplePos="0" relativeHeight="251675648" behindDoc="1" locked="0" layoutInCell="1" allowOverlap="1" wp14:anchorId="0FC50251" wp14:editId="19F09B90">
             <wp:simplePos x="0" y="0"/>
@@ -6636,6 +6513,95 @@
     </w:lvl>
   </w:abstractNum>
   <w:abstractNum w:abstractNumId="10" w15:restartNumberingAfterBreak="0">
+    <w:nsid w:val="0231401C"/>
+    <w:multiLevelType w:val="hybridMultilevel"/>
+    <w:tmpl w:val="6136E228"/>
+    <w:lvl w:ilvl="0" w:tplc="FFFFFFFF">
+      <w:start w:val="1"/>
+      <w:numFmt w:val="decimal"/>
+      <w:lvlText w:val="%1."/>
+      <w:lvlJc w:val="left"/>
+      <w:pPr>
+        <w:ind w:left="720" w:hanging="360"/>
+      </w:pPr>
+      <w:rPr>
+        <w:rFonts w:hint="default"/>
+      </w:rPr>
+    </w:lvl>
+    <w:lvl w:ilvl="1" w:tplc="FFFFFFFF" w:tentative="1">
+      <w:start w:val="1"/>
+      <w:numFmt w:val="lowerLetter"/>
+      <w:lvlText w:val="%2."/>
+      <w:lvlJc w:val="left"/>
+      <w:pPr>
+        <w:ind w:left="1440" w:hanging="360"/>
+      </w:pPr>
+    </w:lvl>
+    <w:lvl w:ilvl="2" w:tplc="FFFFFFFF" w:tentative="1">
+      <w:start w:val="1"/>
+      <w:numFmt w:val="lowerRoman"/>
+      <w:lvlText w:val="%3."/>
+      <w:lvlJc w:val="right"/>
+      <w:pPr>
+        <w:ind w:left="2160" w:hanging="180"/>
+      </w:pPr>
+    </w:lvl>
+    <w:lvl w:ilvl="3" w:tplc="FFFFFFFF" w:tentative="1">
+      <w:start w:val="1"/>
+      <w:numFmt w:val="decimal"/>
+      <w:lvlText w:val="%4."/>
+      <w:lvlJc w:val="left"/>
+      <w:pPr>
+        <w:ind w:left="2880" w:hanging="360"/>
+      </w:pPr>
+    </w:lvl>
+    <w:lvl w:ilvl="4" w:tplc="FFFFFFFF" w:tentative="1">
+      <w:start w:val="1"/>
+      <w:numFmt w:val="lowerLetter"/>
+      <w:lvlText w:val="%5."/>
+      <w:lvlJc w:val="left"/>
+      <w:pPr>
+        <w:ind w:left="3600" w:hanging="360"/>
+      </w:pPr>
+    </w:lvl>
+    <w:lvl w:ilvl="5" w:tplc="FFFFFFFF" w:tentative="1">
+      <w:start w:val="1"/>
+      <w:numFmt w:val="lowerRoman"/>
+      <w:lvlText w:val="%6."/>
+      <w:lvlJc w:val="right"/>
+      <w:pPr>
+        <w:ind w:left="4320" w:hanging="180"/>
+      </w:pPr>
+    </w:lvl>
+    <w:lvl w:ilvl="6" w:tplc="FFFFFFFF" w:tentative="1">
+      <w:start w:val="1"/>
+      <w:numFmt w:val="decimal"/>
+      <w:lvlText w:val="%7."/>
+      <w:lvlJc w:val="left"/>
+      <w:pPr>
+        <w:ind w:left="5040" w:hanging="360"/>
+      </w:pPr>
+    </w:lvl>
+    <w:lvl w:ilvl="7" w:tplc="FFFFFFFF" w:tentative="1">
+      <w:start w:val="1"/>
+      <w:numFmt w:val="lowerLetter"/>
+      <w:lvlText w:val="%8."/>
+      <w:lvlJc w:val="left"/>
+      <w:pPr>
+        <w:ind w:left="5760" w:hanging="360"/>
+      </w:pPr>
+    </w:lvl>
+    <w:lvl w:ilvl="8" w:tplc="FFFFFFFF" w:tentative="1">
+      <w:start w:val="1"/>
+      <w:numFmt w:val="lowerRoman"/>
+      <w:lvlText w:val="%9."/>
+      <w:lvlJc w:val="right"/>
+      <w:pPr>
+        <w:ind w:left="6480" w:hanging="180"/>
+      </w:pPr>
+    </w:lvl>
+  </w:abstractNum>
+  <w:abstractNum w:abstractNumId="11" w15:restartNumberingAfterBreak="0">
     <w:nsid w:val="0C7E5D2E"/>
     <w:multiLevelType w:val="hybridMultilevel"/>
     <w:tmpl w:val="E920FF82"/>
@@ -6752,7 +6718,7 @@
       </w:pPr>
     </w:lvl>
   </w:abstractNum>
-  <w:abstractNum w:abstractNumId="11" w15:restartNumberingAfterBreak="0">
+  <w:abstractNum w:abstractNumId="12" w15:restartNumberingAfterBreak="0">
     <w:nsid w:val="1FBB11D1"/>
     <w:multiLevelType w:val="hybridMultilevel"/>
     <w:tmpl w:val="422E5A4A"/>
@@ -6838,7 +6804,7 @@
       </w:pPr>
     </w:lvl>
   </w:abstractNum>
-  <w:abstractNum w:abstractNumId="12" w15:restartNumberingAfterBreak="0">
+  <w:abstractNum w:abstractNumId="13" w15:restartNumberingAfterBreak="0">
     <w:nsid w:val="22443709"/>
     <w:multiLevelType w:val="hybridMultilevel"/>
     <w:tmpl w:val="7CFC5D2E"/>
@@ -6951,7 +6917,7 @@
       </w:rPr>
     </w:lvl>
   </w:abstractNum>
-  <w:abstractNum w:abstractNumId="13" w15:restartNumberingAfterBreak="0">
+  <w:abstractNum w:abstractNumId="14" w15:restartNumberingAfterBreak="0">
     <w:nsid w:val="22A25917"/>
     <w:multiLevelType w:val="hybridMultilevel"/>
     <w:tmpl w:val="422E5A4A"/>
@@ -7037,7 +7003,7 @@
       </w:pPr>
     </w:lvl>
   </w:abstractNum>
-  <w:abstractNum w:abstractNumId="14" w15:restartNumberingAfterBreak="0">
+  <w:abstractNum w:abstractNumId="15" w15:restartNumberingAfterBreak="0">
     <w:nsid w:val="266A7A59"/>
     <w:multiLevelType w:val="multilevel"/>
     <w:tmpl w:val="0409001D"/>
@@ -7123,7 +7089,7 @@
       </w:pPr>
     </w:lvl>
   </w:abstractNum>
-  <w:abstractNum w:abstractNumId="15" w15:restartNumberingAfterBreak="0">
+  <w:abstractNum w:abstractNumId="16" w15:restartNumberingAfterBreak="0">
     <w:nsid w:val="29E573B7"/>
     <w:multiLevelType w:val="hybridMultilevel"/>
     <w:tmpl w:val="933CF458"/>
@@ -7236,7 +7202,7 @@
       </w:rPr>
     </w:lvl>
   </w:abstractNum>
-  <w:abstractNum w:abstractNumId="16" w15:restartNumberingAfterBreak="0">
+  <w:abstractNum w:abstractNumId="17" w15:restartNumberingAfterBreak="0">
     <w:nsid w:val="2D170EA7"/>
     <w:multiLevelType w:val="multilevel"/>
     <w:tmpl w:val="09B48B1C"/>
@@ -7371,7 +7337,7 @@
       </w:rPr>
     </w:lvl>
   </w:abstractNum>
-  <w:abstractNum w:abstractNumId="17" w15:restartNumberingAfterBreak="0">
+  <w:abstractNum w:abstractNumId="18" w15:restartNumberingAfterBreak="0">
     <w:nsid w:val="346D0456"/>
     <w:multiLevelType w:val="hybridMultilevel"/>
     <w:tmpl w:val="5F4A2DF8"/>
@@ -7484,7 +7450,7 @@
       </w:rPr>
     </w:lvl>
   </w:abstractNum>
-  <w:abstractNum w:abstractNumId="18" w15:restartNumberingAfterBreak="0">
+  <w:abstractNum w:abstractNumId="19" w15:restartNumberingAfterBreak="0">
     <w:nsid w:val="34BF3E54"/>
     <w:multiLevelType w:val="multilevel"/>
     <w:tmpl w:val="BAFE31E0"/>
@@ -7625,7 +7591,7 @@
       </w:rPr>
     </w:lvl>
   </w:abstractNum>
-  <w:abstractNum w:abstractNumId="19" w15:restartNumberingAfterBreak="0">
+  <w:abstractNum w:abstractNumId="20" w15:restartNumberingAfterBreak="0">
     <w:nsid w:val="37C662F0"/>
     <w:multiLevelType w:val="hybridMultilevel"/>
     <w:tmpl w:val="2A6A85CE"/>
@@ -7714,7 +7680,7 @@
       </w:pPr>
     </w:lvl>
   </w:abstractNum>
-  <w:abstractNum w:abstractNumId="20" w15:restartNumberingAfterBreak="0">
+  <w:abstractNum w:abstractNumId="21" w15:restartNumberingAfterBreak="0">
     <w:nsid w:val="389901E1"/>
     <w:multiLevelType w:val="hybridMultilevel"/>
     <w:tmpl w:val="7F0ED87C"/>
@@ -7827,7 +7793,7 @@
       </w:rPr>
     </w:lvl>
   </w:abstractNum>
-  <w:abstractNum w:abstractNumId="21" w15:restartNumberingAfterBreak="0">
+  <w:abstractNum w:abstractNumId="22" w15:restartNumberingAfterBreak="0">
     <w:nsid w:val="3939095C"/>
     <w:multiLevelType w:val="hybridMultilevel"/>
     <w:tmpl w:val="3B0C83F2"/>
@@ -7916,7 +7882,7 @@
       </w:pPr>
     </w:lvl>
   </w:abstractNum>
-  <w:abstractNum w:abstractNumId="22" w15:restartNumberingAfterBreak="0">
+  <w:abstractNum w:abstractNumId="23" w15:restartNumberingAfterBreak="0">
     <w:nsid w:val="3E35302A"/>
     <w:multiLevelType w:val="multilevel"/>
     <w:tmpl w:val="D2D257EA"/>
@@ -8029,7 +7995,7 @@
       </w:pPr>
     </w:lvl>
   </w:abstractNum>
-  <w:abstractNum w:abstractNumId="23" w15:restartNumberingAfterBreak="0">
+  <w:abstractNum w:abstractNumId="24" w15:restartNumberingAfterBreak="0">
     <w:nsid w:val="40733874"/>
     <w:multiLevelType w:val="hybridMultilevel"/>
     <w:tmpl w:val="F8B865E2"/>
@@ -8115,7 +8081,7 @@
       </w:pPr>
     </w:lvl>
   </w:abstractNum>
-  <w:abstractNum w:abstractNumId="24" w15:restartNumberingAfterBreak="0">
+  <w:abstractNum w:abstractNumId="25" w15:restartNumberingAfterBreak="0">
     <w:nsid w:val="46876897"/>
     <w:multiLevelType w:val="hybridMultilevel"/>
     <w:tmpl w:val="9284396A"/>
@@ -8232,7 +8198,7 @@
       </w:pPr>
     </w:lvl>
   </w:abstractNum>
-  <w:abstractNum w:abstractNumId="25" w15:restartNumberingAfterBreak="0">
+  <w:abstractNum w:abstractNumId="26" w15:restartNumberingAfterBreak="0">
     <w:nsid w:val="52CA544A"/>
     <w:multiLevelType w:val="singleLevel"/>
     <w:tmpl w:val="AED6D67E"/>
@@ -8259,7 +8225,7 @@
       </w:rPr>
     </w:lvl>
   </w:abstractNum>
-  <w:abstractNum w:abstractNumId="26" w15:restartNumberingAfterBreak="0">
+  <w:abstractNum w:abstractNumId="27" w15:restartNumberingAfterBreak="0">
     <w:nsid w:val="554B53A5"/>
     <w:multiLevelType w:val="multilevel"/>
     <w:tmpl w:val="1A2C5E10"/>
@@ -8400,10 +8366,10 @@
       </w:rPr>
     </w:lvl>
   </w:abstractNum>
-  <w:abstractNum w:abstractNumId="27" w15:restartNumberingAfterBreak="0">
+  <w:abstractNum w:abstractNumId="28" w15:restartNumberingAfterBreak="0">
     <w:nsid w:val="59695E23"/>
     <w:multiLevelType w:val="hybridMultilevel"/>
-    <w:tmpl w:val="6136E228"/>
+    <w:tmpl w:val="6EC2988E"/>
     <w:lvl w:ilvl="0" w:tplc="0409000F">
       <w:start w:val="1"/>
       <w:numFmt w:val="decimal"/>
@@ -8489,7 +8455,7 @@
       </w:pPr>
     </w:lvl>
   </w:abstractNum>
-  <w:abstractNum w:abstractNumId="28" w15:restartNumberingAfterBreak="0">
+  <w:abstractNum w:abstractNumId="29" w15:restartNumberingAfterBreak="0">
     <w:nsid w:val="60560767"/>
     <w:multiLevelType w:val="multilevel"/>
     <w:tmpl w:val="0409001D"/>
@@ -8575,7 +8541,7 @@
       </w:pPr>
     </w:lvl>
   </w:abstractNum>
-  <w:abstractNum w:abstractNumId="29" w15:restartNumberingAfterBreak="0">
+  <w:abstractNum w:abstractNumId="30" w15:restartNumberingAfterBreak="0">
     <w:nsid w:val="612D4DC5"/>
     <w:multiLevelType w:val="hybridMultilevel"/>
     <w:tmpl w:val="C13A82DE"/>
@@ -8689,7 +8655,7 @@
       </w:rPr>
     </w:lvl>
   </w:abstractNum>
-  <w:abstractNum w:abstractNumId="30" w15:restartNumberingAfterBreak="0">
+  <w:abstractNum w:abstractNumId="31" w15:restartNumberingAfterBreak="0">
     <w:nsid w:val="6204797A"/>
     <w:multiLevelType w:val="hybridMultilevel"/>
     <w:tmpl w:val="E97A8A70"/>
@@ -8806,7 +8772,7 @@
       </w:pPr>
     </w:lvl>
   </w:abstractNum>
-  <w:abstractNum w:abstractNumId="31" w15:restartNumberingAfterBreak="0">
+  <w:abstractNum w:abstractNumId="32" w15:restartNumberingAfterBreak="0">
     <w:nsid w:val="62995DAA"/>
     <w:multiLevelType w:val="multilevel"/>
     <w:tmpl w:val="BB7406DE"/>
@@ -8919,7 +8885,7 @@
       </w:rPr>
     </w:lvl>
   </w:abstractNum>
-  <w:abstractNum w:abstractNumId="32" w15:restartNumberingAfterBreak="0">
+  <w:abstractNum w:abstractNumId="33" w15:restartNumberingAfterBreak="0">
     <w:nsid w:val="64BC42DD"/>
     <w:multiLevelType w:val="hybridMultilevel"/>
     <w:tmpl w:val="160ACE6C"/>
@@ -9008,7 +8974,7 @@
       </w:pPr>
     </w:lvl>
   </w:abstractNum>
-  <w:abstractNum w:abstractNumId="33" w15:restartNumberingAfterBreak="0">
+  <w:abstractNum w:abstractNumId="34" w15:restartNumberingAfterBreak="0">
     <w:nsid w:val="67445E99"/>
     <w:multiLevelType w:val="multilevel"/>
     <w:tmpl w:val="9F46EC34"/>
@@ -9149,7 +9115,7 @@
       </w:rPr>
     </w:lvl>
   </w:abstractNum>
-  <w:abstractNum w:abstractNumId="34" w15:restartNumberingAfterBreak="0">
+  <w:abstractNum w:abstractNumId="35" w15:restartNumberingAfterBreak="0">
     <w:nsid w:val="6B415F8A"/>
     <w:multiLevelType w:val="multilevel"/>
     <w:tmpl w:val="0409001D"/>
@@ -9235,7 +9201,7 @@
       </w:pPr>
     </w:lvl>
   </w:abstractNum>
-  <w:abstractNum w:abstractNumId="35" w15:restartNumberingAfterBreak="0">
+  <w:abstractNum w:abstractNumId="36" w15:restartNumberingAfterBreak="0">
     <w:nsid w:val="6B8E7CF9"/>
     <w:multiLevelType w:val="hybridMultilevel"/>
     <w:tmpl w:val="4E7C556E"/>
@@ -9352,7 +9318,7 @@
       </w:pPr>
     </w:lvl>
   </w:abstractNum>
-  <w:abstractNum w:abstractNumId="36" w15:restartNumberingAfterBreak="0">
+  <w:abstractNum w:abstractNumId="37" w15:restartNumberingAfterBreak="0">
     <w:nsid w:val="77C343CA"/>
     <w:multiLevelType w:val="hybridMultilevel"/>
     <w:tmpl w:val="D084D178"/>
@@ -9441,7 +9407,7 @@
       </w:pPr>
     </w:lvl>
   </w:abstractNum>
-  <w:abstractNum w:abstractNumId="37" w15:restartNumberingAfterBreak="0">
+  <w:abstractNum w:abstractNumId="38" w15:restartNumberingAfterBreak="0">
     <w:nsid w:val="78EE0F3E"/>
     <w:multiLevelType w:val="hybridMultilevel"/>
     <w:tmpl w:val="F86C03CA"/>
@@ -9530,7 +9496,7 @@
       </w:pPr>
     </w:lvl>
   </w:abstractNum>
-  <w:abstractNum w:abstractNumId="38" w15:restartNumberingAfterBreak="0">
+  <w:abstractNum w:abstractNumId="39" w15:restartNumberingAfterBreak="0">
     <w:nsid w:val="799051AC"/>
     <w:multiLevelType w:val="multilevel"/>
     <w:tmpl w:val="04090023"/>
@@ -9621,7 +9587,7 @@
       </w:pPr>
     </w:lvl>
   </w:abstractNum>
-  <w:abstractNum w:abstractNumId="39" w15:restartNumberingAfterBreak="0">
+  <w:abstractNum w:abstractNumId="40" w15:restartNumberingAfterBreak="0">
     <w:nsid w:val="7E7B01F4"/>
     <w:multiLevelType w:val="hybridMultilevel"/>
     <w:tmpl w:val="4EF20644"/>
@@ -9734,31 +9700,31 @@
     </w:lvl>
   </w:abstractNum>
   <w:num w:numId="1" w16cid:durableId="1262253890">
-    <w:abstractNumId w:val="38"/>
+    <w:abstractNumId w:val="39"/>
   </w:num>
   <w:num w:numId="2" w16cid:durableId="1159418210">
-    <w:abstractNumId w:val="16"/>
+    <w:abstractNumId w:val="17"/>
   </w:num>
   <w:num w:numId="3" w16cid:durableId="678776592">
-    <w:abstractNumId w:val="10"/>
+    <w:abstractNumId w:val="11"/>
   </w:num>
   <w:num w:numId="4" w16cid:durableId="1715738845">
-    <w:abstractNumId w:val="35"/>
+    <w:abstractNumId w:val="36"/>
   </w:num>
   <w:num w:numId="5" w16cid:durableId="1778327832">
-    <w:abstractNumId w:val="24"/>
+    <w:abstractNumId w:val="25"/>
   </w:num>
   <w:num w:numId="6" w16cid:durableId="1591616525">
-    <w:abstractNumId w:val="18"/>
+    <w:abstractNumId w:val="19"/>
   </w:num>
   <w:num w:numId="7" w16cid:durableId="1019966370">
-    <w:abstractNumId w:val="33"/>
+    <w:abstractNumId w:val="34"/>
   </w:num>
   <w:num w:numId="8" w16cid:durableId="1661497542">
-    <w:abstractNumId w:val="26"/>
+    <w:abstractNumId w:val="27"/>
   </w:num>
   <w:num w:numId="9" w16cid:durableId="2000814258">
-    <w:abstractNumId w:val="30"/>
+    <w:abstractNumId w:val="31"/>
   </w:num>
   <w:num w:numId="10" w16cid:durableId="927348589">
     <w:abstractNumId w:val="9"/>
@@ -9791,28 +9757,28 @@
     <w:abstractNumId w:val="0"/>
   </w:num>
   <w:num w:numId="20" w16cid:durableId="823860976">
-    <w:abstractNumId w:val="25"/>
+    <w:abstractNumId w:val="26"/>
   </w:num>
   <w:num w:numId="21" w16cid:durableId="1864781234">
+    <w:abstractNumId w:val="30"/>
+  </w:num>
+  <w:num w:numId="22" w16cid:durableId="154884187">
+    <w:abstractNumId w:val="40"/>
+  </w:num>
+  <w:num w:numId="23" w16cid:durableId="2113894396">
+    <w:abstractNumId w:val="15"/>
+  </w:num>
+  <w:num w:numId="24" w16cid:durableId="257446175">
+    <w:abstractNumId w:val="35"/>
+  </w:num>
+  <w:num w:numId="25" w16cid:durableId="776607277">
     <w:abstractNumId w:val="29"/>
   </w:num>
-  <w:num w:numId="22" w16cid:durableId="154884187">
-    <w:abstractNumId w:val="39"/>
-  </w:num>
-  <w:num w:numId="23" w16cid:durableId="2113894396">
-    <w:abstractNumId w:val="14"/>
-  </w:num>
-  <w:num w:numId="24" w16cid:durableId="257446175">
-    <w:abstractNumId w:val="34"/>
-  </w:num>
-  <w:num w:numId="25" w16cid:durableId="776607277">
-    <w:abstractNumId w:val="28"/>
-  </w:num>
   <w:num w:numId="26" w16cid:durableId="1677228368">
-    <w:abstractNumId w:val="21"/>
+    <w:abstractNumId w:val="22"/>
   </w:num>
   <w:num w:numId="27" w16cid:durableId="1150947569">
-    <w:abstractNumId w:val="23"/>
+    <w:abstractNumId w:val="24"/>
     <w:lvlOverride w:ilvl="0">
       <w:startOverride w:val="1"/>
     </w:lvlOverride>
@@ -9842,7 +9808,7 @@
     </w:lvlOverride>
   </w:num>
   <w:num w:numId="28" w16cid:durableId="1638875110">
-    <w:abstractNumId w:val="21"/>
+    <w:abstractNumId w:val="22"/>
     <w:lvlOverride w:ilvl="0">
       <w:startOverride w:val="1"/>
     </w:lvlOverride>
@@ -9870,43 +9836,46 @@
     </w:lvlOverride>
   </w:num>
   <w:num w:numId="29" w16cid:durableId="885216778">
-    <w:abstractNumId w:val="22"/>
+    <w:abstractNumId w:val="23"/>
   </w:num>
   <w:num w:numId="30" w16cid:durableId="1768110242">
+    <w:abstractNumId w:val="14"/>
+  </w:num>
+  <w:num w:numId="31" w16cid:durableId="1489395473">
+    <w:abstractNumId w:val="12"/>
+  </w:num>
+  <w:num w:numId="32" w16cid:durableId="191459408">
+    <w:abstractNumId w:val="33"/>
+  </w:num>
+  <w:num w:numId="33" w16cid:durableId="103427809">
+    <w:abstractNumId w:val="21"/>
+  </w:num>
+  <w:num w:numId="34" w16cid:durableId="2035494662">
+    <w:abstractNumId w:val="18"/>
+  </w:num>
+  <w:num w:numId="35" w16cid:durableId="316081877">
     <w:abstractNumId w:val="13"/>
   </w:num>
-  <w:num w:numId="31" w16cid:durableId="1489395473">
-    <w:abstractNumId w:val="11"/>
+  <w:num w:numId="36" w16cid:durableId="210002461">
+    <w:abstractNumId w:val="16"/>
   </w:num>
-  <w:num w:numId="32" w16cid:durableId="191459408">
+  <w:num w:numId="37" w16cid:durableId="1940680281">
+    <w:abstractNumId w:val="20"/>
+  </w:num>
+  <w:num w:numId="38" w16cid:durableId="627010450">
+    <w:abstractNumId w:val="38"/>
+  </w:num>
+  <w:num w:numId="39" w16cid:durableId="1018461080">
+    <w:abstractNumId w:val="37"/>
+  </w:num>
+  <w:num w:numId="40" w16cid:durableId="262109723">
+    <w:abstractNumId w:val="28"/>
+  </w:num>
+  <w:num w:numId="41" w16cid:durableId="969944095">
     <w:abstractNumId w:val="32"/>
   </w:num>
-  <w:num w:numId="33" w16cid:durableId="103427809">
-    <w:abstractNumId w:val="20"/>
-  </w:num>
-  <w:num w:numId="34" w16cid:durableId="2035494662">
-    <w:abstractNumId w:val="17"/>
-  </w:num>
-  <w:num w:numId="35" w16cid:durableId="316081877">
-    <w:abstractNumId w:val="12"/>
-  </w:num>
-  <w:num w:numId="36" w16cid:durableId="210002461">
-    <w:abstractNumId w:val="15"/>
-  </w:num>
-  <w:num w:numId="37" w16cid:durableId="1940680281">
-    <w:abstractNumId w:val="19"/>
-  </w:num>
-  <w:num w:numId="38" w16cid:durableId="627010450">
-    <w:abstractNumId w:val="37"/>
-  </w:num>
-  <w:num w:numId="39" w16cid:durableId="1018461080">
-    <w:abstractNumId w:val="36"/>
-  </w:num>
-  <w:num w:numId="40" w16cid:durableId="262109723">
-    <w:abstractNumId w:val="27"/>
-  </w:num>
-  <w:num w:numId="41" w16cid:durableId="969944095">
-    <w:abstractNumId w:val="31"/>
+  <w:num w:numId="42" w16cid:durableId="652223173">
+    <w:abstractNumId w:val="10"/>
   </w:num>
   <w:numIdMacAtCleanup w:val="22"/>
 </w:numbering>
@@ -10536,7 +10505,6 @@
   <w:style w:type="character" w:default="1" w:styleId="DefaultParagraphFont">
     <w:name w:val="Default Paragraph Font"/>
     <w:uiPriority w:val="1"/>
-    <w:semiHidden/>
     <w:unhideWhenUsed/>
   </w:style>
   <w:style w:type="table" w:default="1" w:styleId="TableNormal">
@@ -11306,7 +11274,7 @@
     <w:link w:val="AbsHeadChar"/>
     <w:autoRedefine/>
     <w:qFormat/>
-    <w:rsid w:val="00733C6E"/>
+    <w:rsid w:val="00CE7643"/>
     <w:pPr>
       <w:spacing w:before="120" w:after="80"/>
     </w:pPr>
@@ -11323,7 +11291,7 @@
     <w:name w:val="AbsHead Char"/>
     <w:basedOn w:val="DefaultParagraphFont"/>
     <w:link w:val="AbsHead"/>
-    <w:rsid w:val="00733C6E"/>
+    <w:rsid w:val="00CE7643"/>
     <w:rPr>
       <w:rFonts w:ascii="Linux Libertine" w:eastAsiaTheme="minorHAnsi" w:hAnsi="Linux Libertine" w:cs="Linux Libertine"/>
       <w:b/>

</xml_diff>